<commit_message>
Visualization and Target Groups Information added
</commit_message>
<xml_diff>
--- a/Documents/Template_DataViz_Project_en.docx
+++ b/Documents/Template_DataViz_Project_en.docx
@@ -177,19 +177,8 @@
                 <w:szCs w:val="22"/>
                 <w:lang w:val="de-CH"/>
               </w:rPr>
-              <w:t xml:space="preserve">Penelope </w:t>
-            </w:r>
-            <w:proofErr w:type="spellStart"/>
-            <w:r>
-              <w:rPr>
-                <w:rFonts w:cs="Arial"/>
-                <w:bCs/>
-                <w:szCs w:val="22"/>
-                <w:lang w:val="de-CH"/>
-              </w:rPr>
-              <w:t>Plos</w:t>
-            </w:r>
-            <w:proofErr w:type="spellEnd"/>
+              <w:t>Penelope Plos</w:t>
+            </w:r>
           </w:p>
           <w:p>
             <w:pPr>
@@ -473,15 +462,7 @@
                 <w:bCs/>
                 <w:lang w:val="en-US"/>
               </w:rPr>
-              <w:t xml:space="preserve">Thematic Aspects: </w:t>
-            </w:r>
-            <w:r>
-              <w:rPr>
-                <w:b/>
-                <w:bCs/>
-                <w:lang w:val="en-US"/>
-              </w:rPr>
-              <w:t xml:space="preserve"> </w:t>
+              <w:t xml:space="preserve">Thematic Aspects:  </w:t>
             </w:r>
           </w:p>
           <w:p>
@@ -1318,6 +1299,14 @@
               <w:t xml:space="preserve"> they will be published on the project website www.leaddata.ch</w:t>
             </w:r>
           </w:p>
+          <w:p>
+            <w:pPr>
+              <w:pStyle w:val="Title"/>
+              <w:rPr>
+                <w:lang w:val="en-US"/>
+              </w:rPr>
+            </w:pPr>
+          </w:p>
         </w:tc>
       </w:tr>
       <w:tr>
@@ -1486,28 +1475,208 @@
               <w:spacing w:before="0" w:after="0" w:line="300" w:lineRule="atLeast"/>
               <w:rPr>
                 <w:rFonts w:cs="Arial"/>
-                <w:szCs w:val="22"/>
-                <w:lang w:val="en-US"/>
-              </w:rPr>
-            </w:pPr>
-            <w:r>
-              <w:rPr>
-                <w:rFonts w:cs="Arial"/>
-                <w:szCs w:val="22"/>
-                <w:lang w:val="en-US"/>
-              </w:rPr>
-              <w:t>everybody …</w:t>
+                <w:b w:val="0"/>
+                <w:bCs/>
+                <w:szCs w:val="22"/>
+                <w:lang w:val="en-US"/>
+              </w:rPr>
+            </w:pPr>
+            <w:r>
+              <w:rPr>
+                <w:rFonts w:cs="Arial"/>
+                <w:b w:val="0"/>
+                <w:bCs/>
+                <w:szCs w:val="22"/>
+                <w:lang w:val="en-US"/>
+              </w:rPr>
+              <w:t xml:space="preserve">- </w:t>
             </w:r>
             <w:proofErr w:type="gramStart"/>
             <w:r>
               <w:rPr>
                 <w:rFonts w:cs="Arial"/>
-                <w:szCs w:val="22"/>
-                <w:lang w:val="en-US"/>
-              </w:rPr>
-              <w:t>…..</w:t>
+                <w:b w:val="0"/>
+                <w:bCs/>
+                <w:szCs w:val="22"/>
+                <w:lang w:val="en-US"/>
+              </w:rPr>
+              <w:t>general public</w:t>
             </w:r>
             <w:proofErr w:type="gramEnd"/>
+            <w:r>
+              <w:rPr>
+                <w:rFonts w:cs="Arial"/>
+                <w:b w:val="0"/>
+                <w:bCs/>
+                <w:szCs w:val="22"/>
+                <w:lang w:val="en-US"/>
+              </w:rPr>
+              <w:t xml:space="preserve"> (</w:t>
+            </w:r>
+            <w:r>
+              <w:rPr>
+                <w:rFonts w:cs="Arial"/>
+                <w:b w:val="0"/>
+                <w:bCs/>
+                <w:szCs w:val="22"/>
+                <w:lang w:val="en-US"/>
+              </w:rPr>
+              <w:t>interested in history and epidemiology</w:t>
+            </w:r>
+            <w:r>
+              <w:rPr>
+                <w:rFonts w:cs="Arial"/>
+                <w:b w:val="0"/>
+                <w:bCs/>
+                <w:szCs w:val="22"/>
+                <w:lang w:val="en-US"/>
+              </w:rPr>
+              <w:t>, no knowledge</w:t>
+            </w:r>
+            <w:r>
+              <w:rPr>
+                <w:rFonts w:cs="Arial"/>
+                <w:b w:val="0"/>
+                <w:bCs/>
+                <w:szCs w:val="22"/>
+                <w:lang w:val="en-US"/>
+              </w:rPr>
+              <w:t xml:space="preserve"> </w:t>
+            </w:r>
+            <w:r>
+              <w:rPr>
+                <w:rFonts w:cs="Arial"/>
+                <w:b w:val="0"/>
+                <w:bCs/>
+                <w:szCs w:val="22"/>
+                <w:lang w:val="en-US"/>
+              </w:rPr>
+              <w:t>- basic knowledge)</w:t>
+            </w:r>
+          </w:p>
+          <w:p>
+            <w:pPr>
+              <w:rPr>
+                <w:lang w:val="en-US"/>
+              </w:rPr>
+            </w:pPr>
+            <w:r>
+              <w:rPr>
+                <w:lang w:val="en-US"/>
+              </w:rPr>
+              <w:t>-</w:t>
+            </w:r>
+            <w:r>
+              <w:rPr>
+                <w:lang w:val="en-US"/>
+              </w:rPr>
+              <w:t xml:space="preserve"> Journalists</w:t>
+            </w:r>
+            <w:r>
+              <w:rPr>
+                <w:lang w:val="en-US"/>
+              </w:rPr>
+              <w:t xml:space="preserve"> (</w:t>
+            </w:r>
+            <w:r>
+              <w:rPr>
+                <w:lang w:val="en-US"/>
+              </w:rPr>
+              <w:t>write</w:t>
+            </w:r>
+            <w:r>
+              <w:rPr>
+                <w:lang w:val="en-US"/>
+              </w:rPr>
+              <w:t>s</w:t>
+            </w:r>
+            <w:r>
+              <w:rPr>
+                <w:lang w:val="en-US"/>
+              </w:rPr>
+              <w:t xml:space="preserve"> about history and epidemiology</w:t>
+            </w:r>
+            <w:r>
+              <w:rPr>
+                <w:lang w:val="en-US"/>
+              </w:rPr>
+              <w:t xml:space="preserve">, intermediate </w:t>
+            </w:r>
+            <w:r>
+              <w:rPr>
+                <w:lang w:val="en-US"/>
+              </w:rPr>
+              <w:t>–</w:t>
+            </w:r>
+            <w:r>
+              <w:rPr>
+                <w:lang w:val="en-US"/>
+              </w:rPr>
+              <w:t xml:space="preserve"> </w:t>
+            </w:r>
+            <w:r>
+              <w:rPr>
+                <w:lang w:val="en-US"/>
+              </w:rPr>
+              <w:t xml:space="preserve">advanced </w:t>
+            </w:r>
+            <w:r>
+              <w:rPr>
+                <w:lang w:val="en-US"/>
+              </w:rPr>
+              <w:t>knowledge)</w:t>
+            </w:r>
+          </w:p>
+          <w:p>
+            <w:pPr>
+              <w:rPr>
+                <w:lang w:val="en-US"/>
+              </w:rPr>
+            </w:pPr>
+            <w:r>
+              <w:rPr>
+                <w:lang w:val="en-US"/>
+              </w:rPr>
+              <w:t xml:space="preserve">- </w:t>
+            </w:r>
+            <w:r>
+              <w:rPr>
+                <w:lang w:val="en-US"/>
+              </w:rPr>
+              <w:t>History/Biology Teachers (</w:t>
+            </w:r>
+            <w:r>
+              <w:rPr>
+                <w:lang w:val="en-US"/>
+              </w:rPr>
+              <w:t>intermediate- advanced knowledge</w:t>
+            </w:r>
+          </w:p>
+          <w:p>
+            <w:pPr>
+              <w:rPr>
+                <w:lang w:val="en-US"/>
+              </w:rPr>
+            </w:pPr>
+            <w:r>
+              <w:rPr>
+                <w:lang w:val="en-US"/>
+              </w:rPr>
+              <w:t>- Researchers</w:t>
+            </w:r>
+            <w:r>
+              <w:rPr>
+                <w:lang w:val="en-US"/>
+              </w:rPr>
+              <w:t xml:space="preserve"> (deep knowledge)</w:t>
+            </w:r>
+          </w:p>
+          <w:p>
+            <w:pPr>
+              <w:rPr>
+                <w:lang w:val="en-US"/>
+              </w:rPr>
+            </w:pPr>
           </w:p>
         </w:tc>
       </w:tr>
@@ -1547,7 +1716,7 @@
                 <w:szCs w:val="22"/>
                 <w:lang w:val="de-DE"/>
               </w:rPr>
-              <w:t>Visualizations</w:t>
+              <w:t>Visualization</w:t>
             </w:r>
             <w:proofErr w:type="spellEnd"/>
           </w:p>
@@ -1675,40 +1844,189 @@
           </w:tcPr>
           <w:p>
             <w:pPr>
-              <w:pStyle w:val="Heading1"/>
-              <w:pBdr>
-                <w:top w:val="none" w:sz="0" w:space="0" w:color="auto"/>
-                <w:bottom w:val="none" w:sz="0" w:space="0" w:color="auto"/>
-              </w:pBdr>
-              <w:shd w:val="clear" w:color="auto" w:fill="auto"/>
-              <w:spacing w:before="0" w:after="0" w:line="300" w:lineRule="atLeast"/>
-              <w:rPr>
-                <w:rFonts w:cs="Arial"/>
-                <w:szCs w:val="22"/>
-                <w:lang w:val="en-US"/>
-              </w:rPr>
-            </w:pPr>
-            <w:r>
-              <w:rPr>
-                <w:rFonts w:cs="Arial"/>
-                <w:szCs w:val="22"/>
-                <w:lang w:val="en-US"/>
-              </w:rPr>
-              <w:t>- …..</w:t>
-            </w:r>
-          </w:p>
-          <w:p>
-            <w:pPr>
-              <w:pStyle w:val="Title"/>
-              <w:rPr>
-                <w:lang w:val="en-US"/>
-              </w:rPr>
-            </w:pPr>
-          </w:p>
-          <w:p>
-            <w:pPr>
-              <w:rPr>
-                <w:lang w:val="en-US"/>
+              <w:rPr>
+                <w:b/>
+                <w:bCs/>
+                <w:lang w:val="en-GB"/>
+              </w:rPr>
+            </w:pPr>
+            <w:r>
+              <w:rPr>
+                <w:b/>
+                <w:bCs/>
+                <w:lang w:val="en-GB"/>
+              </w:rPr>
+              <w:t>Dataset 1: approx. 3</w:t>
+            </w:r>
+          </w:p>
+          <w:p>
+            <w:pPr>
+              <w:rPr>
+                <w:lang w:val="en-GB"/>
+              </w:rPr>
+            </w:pPr>
+            <w:r>
+              <w:rPr>
+                <w:lang w:val="en-GB"/>
+              </w:rPr>
+              <w:t>- Influenza/Covid deaths</w:t>
+            </w:r>
+          </w:p>
+          <w:p>
+            <w:pPr>
+              <w:rPr>
+                <w:lang w:val="en-GB"/>
+              </w:rPr>
+            </w:pPr>
+            <w:r>
+              <w:rPr>
+                <w:lang w:val="en-GB"/>
+              </w:rPr>
+              <w:t>- Compared to the population with influenza and Covid</w:t>
+            </w:r>
+          </w:p>
+          <w:p>
+            <w:pPr>
+              <w:rPr>
+                <w:lang w:val="en-GB"/>
+              </w:rPr>
+            </w:pPr>
+            <w:r>
+              <w:rPr>
+                <w:lang w:val="en-GB"/>
+              </w:rPr>
+              <w:t>- Excess mortality</w:t>
+            </w:r>
+          </w:p>
+          <w:p>
+            <w:pPr>
+              <w:rPr>
+                <w:b/>
+                <w:bCs/>
+                <w:lang w:val="en-GB"/>
+              </w:rPr>
+            </w:pPr>
+            <w:r>
+              <w:rPr>
+                <w:b/>
+                <w:bCs/>
+                <w:lang w:val="en-GB"/>
+              </w:rPr>
+              <w:t>Dataset 2: approx. 7</w:t>
+            </w:r>
+          </w:p>
+          <w:p>
+            <w:pPr>
+              <w:rPr>
+                <w:lang w:val="en-GB"/>
+              </w:rPr>
+            </w:pPr>
+            <w:r>
+              <w:rPr>
+                <w:lang w:val="en-GB"/>
+              </w:rPr>
+              <w:t>- Population of the individual cantons and Switzerland as a whole</w:t>
+            </w:r>
+          </w:p>
+          <w:p>
+            <w:pPr>
+              <w:rPr>
+                <w:lang w:val="en-GB"/>
+              </w:rPr>
+            </w:pPr>
+            <w:r>
+              <w:rPr>
+                <w:lang w:val="en-GB"/>
+              </w:rPr>
+              <w:t>- Influenza waves monthly and weekly (per canton and Switzerland)</w:t>
+            </w:r>
+          </w:p>
+          <w:p>
+            <w:pPr>
+              <w:rPr>
+                <w:lang w:val="en-GB"/>
+              </w:rPr>
+            </w:pPr>
+            <w:r>
+              <w:rPr>
+                <w:lang w:val="en-GB"/>
+              </w:rPr>
+              <w:t>- Comparison of influenza deaths and general deaths (per canton and Switzerland)</w:t>
+            </w:r>
+          </w:p>
+          <w:p>
+            <w:pPr>
+              <w:rPr>
+                <w:lang w:val="en-GB"/>
+              </w:rPr>
+            </w:pPr>
+            <w:r>
+              <w:rPr>
+                <w:lang w:val="en-GB"/>
+              </w:rPr>
+              <w:t>- Visualise 1957 and 1958 (weekly cases and monthly deaths)</w:t>
+            </w:r>
+          </w:p>
+          <w:p>
+            <w:pPr>
+              <w:rPr>
+                <w:b/>
+                <w:bCs/>
+                <w:lang w:val="en-GB"/>
+              </w:rPr>
+            </w:pPr>
+            <w:r>
+              <w:rPr>
+                <w:b/>
+                <w:bCs/>
+                <w:lang w:val="en-GB"/>
+              </w:rPr>
+              <w:t>Dataset 3: approx. 3</w:t>
+            </w:r>
+          </w:p>
+          <w:p>
+            <w:pPr>
+              <w:rPr>
+                <w:lang w:val="en-GB"/>
+              </w:rPr>
+            </w:pPr>
+            <w:r>
+              <w:rPr>
+                <w:lang w:val="en-GB"/>
+              </w:rPr>
+              <w:t>- Causes of death infectious diseases, respiratory organs, neoplasms, nervous system and circulatory organs, blood metabolism, digestive organs, haematopoietic system, violent death etc. by year</w:t>
+            </w:r>
+          </w:p>
+          <w:p>
+            <w:pPr>
+              <w:rPr>
+                <w:lang w:val="en-GB"/>
+              </w:rPr>
+            </w:pPr>
+            <w:r>
+              <w:rPr>
+                <w:lang w:val="en-GB"/>
+              </w:rPr>
+              <w:t>- Take a closer look at infectious diseases (subgroups) over the years</w:t>
+            </w:r>
+          </w:p>
+          <w:p>
+            <w:pPr>
+              <w:rPr>
+                <w:lang w:val="en-GB"/>
+              </w:rPr>
+            </w:pPr>
+            <w:r>
+              <w:rPr>
+                <w:lang w:val="en-GB"/>
+              </w:rPr>
+              <w:t>- Possibly also take a closer look at the other subgroups over the years</w:t>
+            </w:r>
+          </w:p>
+          <w:p>
+            <w:pPr>
+              <w:rPr>
+                <w:lang w:val="en-GB"/>
               </w:rPr>
             </w:pPr>
           </w:p>
@@ -1871,10 +2189,11 @@
                 <w:iCs/>
                 <w:color w:val="212529"/>
                 <w:sz w:val="20"/>
-                <w:lang w:eastAsia="en-GB"/>
-              </w:rPr>
-              <w:t xml:space="preserve"> </w:t>
-            </w:r>
+                <w:lang w:val="en-GB" w:eastAsia="en-GB"/>
+              </w:rPr>
+              <w:t xml:space="preserve"> Bridging</w:t>
+            </w:r>
+            <w:proofErr w:type="gramEnd"/>
             <w:r>
               <w:rPr>
                 <w:rFonts w:ascii="Helvetica Neue" w:eastAsia="Times New Roman" w:hAnsi="Helvetica Neue"/>
@@ -1882,19 +2201,7 @@
                 <w:iCs/>
                 <w:color w:val="212529"/>
                 <w:sz w:val="20"/>
-                <w:lang w:eastAsia="en-GB"/>
-              </w:rPr>
-              <w:t>Bridging</w:t>
-            </w:r>
-            <w:proofErr w:type="gramEnd"/>
-            <w:r>
-              <w:rPr>
-                <w:rFonts w:ascii="Helvetica Neue" w:eastAsia="Times New Roman" w:hAnsi="Helvetica Neue"/>
-                <w:i/>
-                <w:iCs/>
-                <w:color w:val="212529"/>
-                <w:sz w:val="20"/>
-                <w:lang w:eastAsia="en-GB"/>
+                <w:lang w:val="en-GB" w:eastAsia="en-GB"/>
               </w:rPr>
               <w:t xml:space="preserve"> the gap: Dialogues between scientists and the public, policymakers, and journalists about lost past pandemic experiences</w:t>
             </w:r>
@@ -1903,7 +2210,7 @@
                 <w:rFonts w:ascii="Helvetica Neue" w:eastAsia="Times New Roman" w:hAnsi="Helvetica Neue"/>
                 <w:color w:val="212529"/>
                 <w:sz w:val="20"/>
-                <w:lang w:eastAsia="en-GB"/>
+                <w:lang w:val="en-GB" w:eastAsia="en-GB"/>
               </w:rPr>
               <w:t xml:space="preserve">. </w:t>
             </w:r>
@@ -1912,19 +2219,10 @@
                 <w:rFonts w:ascii="Helvetica Neue" w:eastAsia="Times New Roman" w:hAnsi="Helvetica Neue"/>
                 <w:color w:val="212529"/>
                 <w:sz w:val="20"/>
-                <w:lang w:eastAsia="en-GB"/>
+                <w:lang w:val="en-GB" w:eastAsia="en-GB"/>
               </w:rPr>
               <w:br/>
-              <w:t>The project</w:t>
-            </w:r>
-            <w:r>
-              <w:rPr>
-                <w:rFonts w:ascii="Helvetica Neue" w:eastAsia="Times New Roman" w:hAnsi="Helvetica Neue"/>
-                <w:color w:val="212529"/>
-                <w:sz w:val="20"/>
-                <w:lang w:eastAsia="en-GB"/>
-              </w:rPr>
-              <w:t xml:space="preserve"> is funded by the Swiss National Science Foundation (SNSF).</w:t>
+              <w:t>The project is funded by the Swiss National Science Foundation (SNSF).</w:t>
             </w:r>
             <w:r>
               <w:rPr>
@@ -2557,6 +2855,118 @@
     </w:lvl>
   </w:abstractNum>
   <w:abstractNum w:abstractNumId="2" w15:restartNumberingAfterBreak="0">
+    <w:nsid w:val="080E2F7C"/>
+    <w:multiLevelType w:val="hybridMultilevel"/>
+    <w:tmpl w:val="95928B6E"/>
+    <w:lvl w:ilvl="0" w:tplc="B6509702">
+      <w:numFmt w:val="bullet"/>
+      <w:lvlText w:val="-"/>
+      <w:lvlJc w:val="left"/>
+      <w:pPr>
+        <w:ind w:left="720" w:hanging="360"/>
+      </w:pPr>
+      <w:rPr>
+        <w:rFonts w:ascii="Arial" w:eastAsiaTheme="majorEastAsia" w:hAnsi="Arial" w:cs="Arial" w:hint="default"/>
+      </w:rPr>
+    </w:lvl>
+    <w:lvl w:ilvl="1" w:tplc="08090003" w:tentative="1">
+      <w:start w:val="1"/>
+      <w:numFmt w:val="bullet"/>
+      <w:lvlText w:val="o"/>
+      <w:lvlJc w:val="left"/>
+      <w:pPr>
+        <w:ind w:left="1440" w:hanging="360"/>
+      </w:pPr>
+      <w:rPr>
+        <w:rFonts w:ascii="Courier New" w:hAnsi="Courier New" w:cs="Courier New" w:hint="default"/>
+      </w:rPr>
+    </w:lvl>
+    <w:lvl w:ilvl="2" w:tplc="08090005" w:tentative="1">
+      <w:start w:val="1"/>
+      <w:numFmt w:val="bullet"/>
+      <w:lvlText w:val=""/>
+      <w:lvlJc w:val="left"/>
+      <w:pPr>
+        <w:ind w:left="2160" w:hanging="360"/>
+      </w:pPr>
+      <w:rPr>
+        <w:rFonts w:ascii="Wingdings" w:hAnsi="Wingdings" w:hint="default"/>
+      </w:rPr>
+    </w:lvl>
+    <w:lvl w:ilvl="3" w:tplc="08090001" w:tentative="1">
+      <w:start w:val="1"/>
+      <w:numFmt w:val="bullet"/>
+      <w:lvlText w:val=""/>
+      <w:lvlJc w:val="left"/>
+      <w:pPr>
+        <w:ind w:left="2880" w:hanging="360"/>
+      </w:pPr>
+      <w:rPr>
+        <w:rFonts w:ascii="Symbol" w:hAnsi="Symbol" w:hint="default"/>
+      </w:rPr>
+    </w:lvl>
+    <w:lvl w:ilvl="4" w:tplc="08090003" w:tentative="1">
+      <w:start w:val="1"/>
+      <w:numFmt w:val="bullet"/>
+      <w:lvlText w:val="o"/>
+      <w:lvlJc w:val="left"/>
+      <w:pPr>
+        <w:ind w:left="3600" w:hanging="360"/>
+      </w:pPr>
+      <w:rPr>
+        <w:rFonts w:ascii="Courier New" w:hAnsi="Courier New" w:cs="Courier New" w:hint="default"/>
+      </w:rPr>
+    </w:lvl>
+    <w:lvl w:ilvl="5" w:tplc="08090005" w:tentative="1">
+      <w:start w:val="1"/>
+      <w:numFmt w:val="bullet"/>
+      <w:lvlText w:val=""/>
+      <w:lvlJc w:val="left"/>
+      <w:pPr>
+        <w:ind w:left="4320" w:hanging="360"/>
+      </w:pPr>
+      <w:rPr>
+        <w:rFonts w:ascii="Wingdings" w:hAnsi="Wingdings" w:hint="default"/>
+      </w:rPr>
+    </w:lvl>
+    <w:lvl w:ilvl="6" w:tplc="08090001" w:tentative="1">
+      <w:start w:val="1"/>
+      <w:numFmt w:val="bullet"/>
+      <w:lvlText w:val=""/>
+      <w:lvlJc w:val="left"/>
+      <w:pPr>
+        <w:ind w:left="5040" w:hanging="360"/>
+      </w:pPr>
+      <w:rPr>
+        <w:rFonts w:ascii="Symbol" w:hAnsi="Symbol" w:hint="default"/>
+      </w:rPr>
+    </w:lvl>
+    <w:lvl w:ilvl="7" w:tplc="08090003" w:tentative="1">
+      <w:start w:val="1"/>
+      <w:numFmt w:val="bullet"/>
+      <w:lvlText w:val="o"/>
+      <w:lvlJc w:val="left"/>
+      <w:pPr>
+        <w:ind w:left="5760" w:hanging="360"/>
+      </w:pPr>
+      <w:rPr>
+        <w:rFonts w:ascii="Courier New" w:hAnsi="Courier New" w:cs="Courier New" w:hint="default"/>
+      </w:rPr>
+    </w:lvl>
+    <w:lvl w:ilvl="8" w:tplc="08090005" w:tentative="1">
+      <w:start w:val="1"/>
+      <w:numFmt w:val="bullet"/>
+      <w:lvlText w:val=""/>
+      <w:lvlJc w:val="left"/>
+      <w:pPr>
+        <w:ind w:left="6480" w:hanging="360"/>
+      </w:pPr>
+      <w:rPr>
+        <w:rFonts w:ascii="Wingdings" w:hAnsi="Wingdings" w:hint="default"/>
+      </w:rPr>
+    </w:lvl>
+  </w:abstractNum>
+  <w:abstractNum w:abstractNumId="3" w15:restartNumberingAfterBreak="0">
     <w:nsid w:val="10036D72"/>
     <w:multiLevelType w:val="hybridMultilevel"/>
     <w:tmpl w:val="D2B610E6"/>
@@ -2668,7 +3078,7 @@
       </w:rPr>
     </w:lvl>
   </w:abstractNum>
-  <w:abstractNum w:abstractNumId="3" w15:restartNumberingAfterBreak="0">
+  <w:abstractNum w:abstractNumId="4" w15:restartNumberingAfterBreak="0">
     <w:nsid w:val="10467F87"/>
     <w:multiLevelType w:val="hybridMultilevel"/>
     <w:tmpl w:val="82E87FF0"/>
@@ -2781,7 +3191,7 @@
       </w:rPr>
     </w:lvl>
   </w:abstractNum>
-  <w:abstractNum w:abstractNumId="4" w15:restartNumberingAfterBreak="0">
+  <w:abstractNum w:abstractNumId="5" w15:restartNumberingAfterBreak="0">
     <w:nsid w:val="13DC1025"/>
     <w:multiLevelType w:val="hybridMultilevel"/>
     <w:tmpl w:val="7CC4C82E"/>
@@ -2894,7 +3304,7 @@
       </w:rPr>
     </w:lvl>
   </w:abstractNum>
-  <w:abstractNum w:abstractNumId="5" w15:restartNumberingAfterBreak="0">
+  <w:abstractNum w:abstractNumId="6" w15:restartNumberingAfterBreak="0">
     <w:nsid w:val="1BB34C7F"/>
     <w:multiLevelType w:val="hybridMultilevel"/>
     <w:tmpl w:val="5844AEE6"/>
@@ -3010,7 +3420,119 @@
       </w:pPr>
     </w:lvl>
   </w:abstractNum>
-  <w:abstractNum w:abstractNumId="6" w15:restartNumberingAfterBreak="0">
+  <w:abstractNum w:abstractNumId="7" w15:restartNumberingAfterBreak="0">
+    <w:nsid w:val="1DAB6104"/>
+    <w:multiLevelType w:val="hybridMultilevel"/>
+    <w:tmpl w:val="571C2AC4"/>
+    <w:lvl w:ilvl="0" w:tplc="47089088">
+      <w:numFmt w:val="bullet"/>
+      <w:lvlText w:val="-"/>
+      <w:lvlJc w:val="left"/>
+      <w:pPr>
+        <w:ind w:left="720" w:hanging="360"/>
+      </w:pPr>
+      <w:rPr>
+        <w:rFonts w:ascii="Arial" w:eastAsia="Times" w:hAnsi="Arial" w:cs="Arial" w:hint="default"/>
+      </w:rPr>
+    </w:lvl>
+    <w:lvl w:ilvl="1" w:tplc="08090003" w:tentative="1">
+      <w:start w:val="1"/>
+      <w:numFmt w:val="bullet"/>
+      <w:lvlText w:val="o"/>
+      <w:lvlJc w:val="left"/>
+      <w:pPr>
+        <w:ind w:left="1440" w:hanging="360"/>
+      </w:pPr>
+      <w:rPr>
+        <w:rFonts w:ascii="Courier New" w:hAnsi="Courier New" w:cs="Courier New" w:hint="default"/>
+      </w:rPr>
+    </w:lvl>
+    <w:lvl w:ilvl="2" w:tplc="08090005" w:tentative="1">
+      <w:start w:val="1"/>
+      <w:numFmt w:val="bullet"/>
+      <w:lvlText w:val=""/>
+      <w:lvlJc w:val="left"/>
+      <w:pPr>
+        <w:ind w:left="2160" w:hanging="360"/>
+      </w:pPr>
+      <w:rPr>
+        <w:rFonts w:ascii="Wingdings" w:hAnsi="Wingdings" w:hint="default"/>
+      </w:rPr>
+    </w:lvl>
+    <w:lvl w:ilvl="3" w:tplc="08090001" w:tentative="1">
+      <w:start w:val="1"/>
+      <w:numFmt w:val="bullet"/>
+      <w:lvlText w:val=""/>
+      <w:lvlJc w:val="left"/>
+      <w:pPr>
+        <w:ind w:left="2880" w:hanging="360"/>
+      </w:pPr>
+      <w:rPr>
+        <w:rFonts w:ascii="Symbol" w:hAnsi="Symbol" w:hint="default"/>
+      </w:rPr>
+    </w:lvl>
+    <w:lvl w:ilvl="4" w:tplc="08090003" w:tentative="1">
+      <w:start w:val="1"/>
+      <w:numFmt w:val="bullet"/>
+      <w:lvlText w:val="o"/>
+      <w:lvlJc w:val="left"/>
+      <w:pPr>
+        <w:ind w:left="3600" w:hanging="360"/>
+      </w:pPr>
+      <w:rPr>
+        <w:rFonts w:ascii="Courier New" w:hAnsi="Courier New" w:cs="Courier New" w:hint="default"/>
+      </w:rPr>
+    </w:lvl>
+    <w:lvl w:ilvl="5" w:tplc="08090005" w:tentative="1">
+      <w:start w:val="1"/>
+      <w:numFmt w:val="bullet"/>
+      <w:lvlText w:val=""/>
+      <w:lvlJc w:val="left"/>
+      <w:pPr>
+        <w:ind w:left="4320" w:hanging="360"/>
+      </w:pPr>
+      <w:rPr>
+        <w:rFonts w:ascii="Wingdings" w:hAnsi="Wingdings" w:hint="default"/>
+      </w:rPr>
+    </w:lvl>
+    <w:lvl w:ilvl="6" w:tplc="08090001" w:tentative="1">
+      <w:start w:val="1"/>
+      <w:numFmt w:val="bullet"/>
+      <w:lvlText w:val=""/>
+      <w:lvlJc w:val="left"/>
+      <w:pPr>
+        <w:ind w:left="5040" w:hanging="360"/>
+      </w:pPr>
+      <w:rPr>
+        <w:rFonts w:ascii="Symbol" w:hAnsi="Symbol" w:hint="default"/>
+      </w:rPr>
+    </w:lvl>
+    <w:lvl w:ilvl="7" w:tplc="08090003" w:tentative="1">
+      <w:start w:val="1"/>
+      <w:numFmt w:val="bullet"/>
+      <w:lvlText w:val="o"/>
+      <w:lvlJc w:val="left"/>
+      <w:pPr>
+        <w:ind w:left="5760" w:hanging="360"/>
+      </w:pPr>
+      <w:rPr>
+        <w:rFonts w:ascii="Courier New" w:hAnsi="Courier New" w:cs="Courier New" w:hint="default"/>
+      </w:rPr>
+    </w:lvl>
+    <w:lvl w:ilvl="8" w:tplc="08090005" w:tentative="1">
+      <w:start w:val="1"/>
+      <w:numFmt w:val="bullet"/>
+      <w:lvlText w:val=""/>
+      <w:lvlJc w:val="left"/>
+      <w:pPr>
+        <w:ind w:left="6480" w:hanging="360"/>
+      </w:pPr>
+      <w:rPr>
+        <w:rFonts w:ascii="Wingdings" w:hAnsi="Wingdings" w:hint="default"/>
+      </w:rPr>
+    </w:lvl>
+  </w:abstractNum>
+  <w:abstractNum w:abstractNumId="8" w15:restartNumberingAfterBreak="0">
     <w:nsid w:val="212D67CC"/>
     <w:multiLevelType w:val="hybridMultilevel"/>
     <w:tmpl w:val="4E349158"/>
@@ -3126,7 +3648,7 @@
       </w:pPr>
     </w:lvl>
   </w:abstractNum>
-  <w:abstractNum w:abstractNumId="7" w15:restartNumberingAfterBreak="0">
+  <w:abstractNum w:abstractNumId="9" w15:restartNumberingAfterBreak="0">
     <w:nsid w:val="222A4D28"/>
     <w:multiLevelType w:val="hybridMultilevel"/>
     <w:tmpl w:val="71E001A2"/>
@@ -3239,7 +3761,7 @@
       </w:rPr>
     </w:lvl>
   </w:abstractNum>
-  <w:abstractNum w:abstractNumId="8" w15:restartNumberingAfterBreak="0">
+  <w:abstractNum w:abstractNumId="10" w15:restartNumberingAfterBreak="0">
     <w:nsid w:val="26DB611C"/>
     <w:multiLevelType w:val="hybridMultilevel"/>
     <w:tmpl w:val="59101052"/>
@@ -3352,7 +3874,7 @@
       </w:rPr>
     </w:lvl>
   </w:abstractNum>
-  <w:abstractNum w:abstractNumId="9" w15:restartNumberingAfterBreak="0">
+  <w:abstractNum w:abstractNumId="11" w15:restartNumberingAfterBreak="0">
     <w:nsid w:val="280D2871"/>
     <w:multiLevelType w:val="multilevel"/>
     <w:tmpl w:val="80BE9DA6"/>
@@ -3498,7 +4020,7 @@
       </w:rPr>
     </w:lvl>
   </w:abstractNum>
-  <w:abstractNum w:abstractNumId="10" w15:restartNumberingAfterBreak="0">
+  <w:abstractNum w:abstractNumId="12" w15:restartNumberingAfterBreak="0">
     <w:nsid w:val="2EBF1844"/>
     <w:multiLevelType w:val="multilevel"/>
     <w:tmpl w:val="FD58D200"/>
@@ -3640,7 +4162,7 @@
       </w:rPr>
     </w:lvl>
   </w:abstractNum>
-  <w:abstractNum w:abstractNumId="11" w15:restartNumberingAfterBreak="0">
+  <w:abstractNum w:abstractNumId="13" w15:restartNumberingAfterBreak="0">
     <w:nsid w:val="44B17F4B"/>
     <w:multiLevelType w:val="hybridMultilevel"/>
     <w:tmpl w:val="0F581D6A"/>
@@ -3752,7 +4274,7 @@
       </w:rPr>
     </w:lvl>
   </w:abstractNum>
-  <w:abstractNum w:abstractNumId="12" w15:restartNumberingAfterBreak="0">
+  <w:abstractNum w:abstractNumId="14" w15:restartNumberingAfterBreak="0">
     <w:nsid w:val="45394C46"/>
     <w:multiLevelType w:val="hybridMultilevel"/>
     <w:tmpl w:val="218EB72A"/>
@@ -3864,7 +4386,7 @@
       </w:rPr>
     </w:lvl>
   </w:abstractNum>
-  <w:abstractNum w:abstractNumId="13" w15:restartNumberingAfterBreak="0">
+  <w:abstractNum w:abstractNumId="15" w15:restartNumberingAfterBreak="0">
     <w:nsid w:val="487D38BF"/>
     <w:multiLevelType w:val="hybridMultilevel"/>
     <w:tmpl w:val="94587F4A"/>
@@ -3976,7 +4498,7 @@
       </w:rPr>
     </w:lvl>
   </w:abstractNum>
-  <w:abstractNum w:abstractNumId="14" w15:restartNumberingAfterBreak="0">
+  <w:abstractNum w:abstractNumId="16" w15:restartNumberingAfterBreak="0">
     <w:nsid w:val="4C800B3B"/>
     <w:multiLevelType w:val="hybridMultilevel"/>
     <w:tmpl w:val="F63869E6"/>
@@ -4089,7 +4611,119 @@
       </w:rPr>
     </w:lvl>
   </w:abstractNum>
-  <w:abstractNum w:abstractNumId="15" w15:restartNumberingAfterBreak="0">
+  <w:abstractNum w:abstractNumId="17" w15:restartNumberingAfterBreak="0">
+    <w:nsid w:val="59E730F9"/>
+    <w:multiLevelType w:val="hybridMultilevel"/>
+    <w:tmpl w:val="DE528228"/>
+    <w:lvl w:ilvl="0" w:tplc="A2BEDCF2">
+      <w:numFmt w:val="bullet"/>
+      <w:lvlText w:val="-"/>
+      <w:lvlJc w:val="left"/>
+      <w:pPr>
+        <w:ind w:left="720" w:hanging="360"/>
+      </w:pPr>
+      <w:rPr>
+        <w:rFonts w:ascii="Arial" w:eastAsia="Times" w:hAnsi="Arial" w:cs="Arial" w:hint="default"/>
+      </w:rPr>
+    </w:lvl>
+    <w:lvl w:ilvl="1" w:tplc="08090003" w:tentative="1">
+      <w:start w:val="1"/>
+      <w:numFmt w:val="bullet"/>
+      <w:lvlText w:val="o"/>
+      <w:lvlJc w:val="left"/>
+      <w:pPr>
+        <w:ind w:left="1440" w:hanging="360"/>
+      </w:pPr>
+      <w:rPr>
+        <w:rFonts w:ascii="Courier New" w:hAnsi="Courier New" w:cs="Courier New" w:hint="default"/>
+      </w:rPr>
+    </w:lvl>
+    <w:lvl w:ilvl="2" w:tplc="08090005" w:tentative="1">
+      <w:start w:val="1"/>
+      <w:numFmt w:val="bullet"/>
+      <w:lvlText w:val=""/>
+      <w:lvlJc w:val="left"/>
+      <w:pPr>
+        <w:ind w:left="2160" w:hanging="360"/>
+      </w:pPr>
+      <w:rPr>
+        <w:rFonts w:ascii="Wingdings" w:hAnsi="Wingdings" w:hint="default"/>
+      </w:rPr>
+    </w:lvl>
+    <w:lvl w:ilvl="3" w:tplc="08090001" w:tentative="1">
+      <w:start w:val="1"/>
+      <w:numFmt w:val="bullet"/>
+      <w:lvlText w:val=""/>
+      <w:lvlJc w:val="left"/>
+      <w:pPr>
+        <w:ind w:left="2880" w:hanging="360"/>
+      </w:pPr>
+      <w:rPr>
+        <w:rFonts w:ascii="Symbol" w:hAnsi="Symbol" w:hint="default"/>
+      </w:rPr>
+    </w:lvl>
+    <w:lvl w:ilvl="4" w:tplc="08090003" w:tentative="1">
+      <w:start w:val="1"/>
+      <w:numFmt w:val="bullet"/>
+      <w:lvlText w:val="o"/>
+      <w:lvlJc w:val="left"/>
+      <w:pPr>
+        <w:ind w:left="3600" w:hanging="360"/>
+      </w:pPr>
+      <w:rPr>
+        <w:rFonts w:ascii="Courier New" w:hAnsi="Courier New" w:cs="Courier New" w:hint="default"/>
+      </w:rPr>
+    </w:lvl>
+    <w:lvl w:ilvl="5" w:tplc="08090005" w:tentative="1">
+      <w:start w:val="1"/>
+      <w:numFmt w:val="bullet"/>
+      <w:lvlText w:val=""/>
+      <w:lvlJc w:val="left"/>
+      <w:pPr>
+        <w:ind w:left="4320" w:hanging="360"/>
+      </w:pPr>
+      <w:rPr>
+        <w:rFonts w:ascii="Wingdings" w:hAnsi="Wingdings" w:hint="default"/>
+      </w:rPr>
+    </w:lvl>
+    <w:lvl w:ilvl="6" w:tplc="08090001" w:tentative="1">
+      <w:start w:val="1"/>
+      <w:numFmt w:val="bullet"/>
+      <w:lvlText w:val=""/>
+      <w:lvlJc w:val="left"/>
+      <w:pPr>
+        <w:ind w:left="5040" w:hanging="360"/>
+      </w:pPr>
+      <w:rPr>
+        <w:rFonts w:ascii="Symbol" w:hAnsi="Symbol" w:hint="default"/>
+      </w:rPr>
+    </w:lvl>
+    <w:lvl w:ilvl="7" w:tplc="08090003" w:tentative="1">
+      <w:start w:val="1"/>
+      <w:numFmt w:val="bullet"/>
+      <w:lvlText w:val="o"/>
+      <w:lvlJc w:val="left"/>
+      <w:pPr>
+        <w:ind w:left="5760" w:hanging="360"/>
+      </w:pPr>
+      <w:rPr>
+        <w:rFonts w:ascii="Courier New" w:hAnsi="Courier New" w:cs="Courier New" w:hint="default"/>
+      </w:rPr>
+    </w:lvl>
+    <w:lvl w:ilvl="8" w:tplc="08090005" w:tentative="1">
+      <w:start w:val="1"/>
+      <w:numFmt w:val="bullet"/>
+      <w:lvlText w:val=""/>
+      <w:lvlJc w:val="left"/>
+      <w:pPr>
+        <w:ind w:left="6480" w:hanging="360"/>
+      </w:pPr>
+      <w:rPr>
+        <w:rFonts w:ascii="Wingdings" w:hAnsi="Wingdings" w:hint="default"/>
+      </w:rPr>
+    </w:lvl>
+  </w:abstractNum>
+  <w:abstractNum w:abstractNumId="18" w15:restartNumberingAfterBreak="0">
     <w:nsid w:val="5B470DF7"/>
     <w:multiLevelType w:val="hybridMultilevel"/>
     <w:tmpl w:val="0472E51E"/>
@@ -4233,56 +4867,295 @@
       </w:rPr>
     </w:lvl>
   </w:abstractNum>
+  <w:abstractNum w:abstractNumId="19" w15:restartNumberingAfterBreak="0">
+    <w:nsid w:val="641F4CEC"/>
+    <w:multiLevelType w:val="hybridMultilevel"/>
+    <w:tmpl w:val="8858FC9C"/>
+    <w:lvl w:ilvl="0" w:tplc="05C6FD3C">
+      <w:numFmt w:val="bullet"/>
+      <w:lvlText w:val="-"/>
+      <w:lvlJc w:val="left"/>
+      <w:pPr>
+        <w:ind w:left="720" w:hanging="360"/>
+      </w:pPr>
+      <w:rPr>
+        <w:rFonts w:ascii="Arial" w:eastAsia="Times" w:hAnsi="Arial" w:cs="Arial" w:hint="default"/>
+      </w:rPr>
+    </w:lvl>
+    <w:lvl w:ilvl="1" w:tplc="08090003" w:tentative="1">
+      <w:start w:val="1"/>
+      <w:numFmt w:val="bullet"/>
+      <w:lvlText w:val="o"/>
+      <w:lvlJc w:val="left"/>
+      <w:pPr>
+        <w:ind w:left="1440" w:hanging="360"/>
+      </w:pPr>
+      <w:rPr>
+        <w:rFonts w:ascii="Courier New" w:hAnsi="Courier New" w:cs="Courier New" w:hint="default"/>
+      </w:rPr>
+    </w:lvl>
+    <w:lvl w:ilvl="2" w:tplc="08090005" w:tentative="1">
+      <w:start w:val="1"/>
+      <w:numFmt w:val="bullet"/>
+      <w:lvlText w:val=""/>
+      <w:lvlJc w:val="left"/>
+      <w:pPr>
+        <w:ind w:left="2160" w:hanging="360"/>
+      </w:pPr>
+      <w:rPr>
+        <w:rFonts w:ascii="Wingdings" w:hAnsi="Wingdings" w:hint="default"/>
+      </w:rPr>
+    </w:lvl>
+    <w:lvl w:ilvl="3" w:tplc="08090001" w:tentative="1">
+      <w:start w:val="1"/>
+      <w:numFmt w:val="bullet"/>
+      <w:lvlText w:val=""/>
+      <w:lvlJc w:val="left"/>
+      <w:pPr>
+        <w:ind w:left="2880" w:hanging="360"/>
+      </w:pPr>
+      <w:rPr>
+        <w:rFonts w:ascii="Symbol" w:hAnsi="Symbol" w:hint="default"/>
+      </w:rPr>
+    </w:lvl>
+    <w:lvl w:ilvl="4" w:tplc="08090003" w:tentative="1">
+      <w:start w:val="1"/>
+      <w:numFmt w:val="bullet"/>
+      <w:lvlText w:val="o"/>
+      <w:lvlJc w:val="left"/>
+      <w:pPr>
+        <w:ind w:left="3600" w:hanging="360"/>
+      </w:pPr>
+      <w:rPr>
+        <w:rFonts w:ascii="Courier New" w:hAnsi="Courier New" w:cs="Courier New" w:hint="default"/>
+      </w:rPr>
+    </w:lvl>
+    <w:lvl w:ilvl="5" w:tplc="08090005" w:tentative="1">
+      <w:start w:val="1"/>
+      <w:numFmt w:val="bullet"/>
+      <w:lvlText w:val=""/>
+      <w:lvlJc w:val="left"/>
+      <w:pPr>
+        <w:ind w:left="4320" w:hanging="360"/>
+      </w:pPr>
+      <w:rPr>
+        <w:rFonts w:ascii="Wingdings" w:hAnsi="Wingdings" w:hint="default"/>
+      </w:rPr>
+    </w:lvl>
+    <w:lvl w:ilvl="6" w:tplc="08090001" w:tentative="1">
+      <w:start w:val="1"/>
+      <w:numFmt w:val="bullet"/>
+      <w:lvlText w:val=""/>
+      <w:lvlJc w:val="left"/>
+      <w:pPr>
+        <w:ind w:left="5040" w:hanging="360"/>
+      </w:pPr>
+      <w:rPr>
+        <w:rFonts w:ascii="Symbol" w:hAnsi="Symbol" w:hint="default"/>
+      </w:rPr>
+    </w:lvl>
+    <w:lvl w:ilvl="7" w:tplc="08090003" w:tentative="1">
+      <w:start w:val="1"/>
+      <w:numFmt w:val="bullet"/>
+      <w:lvlText w:val="o"/>
+      <w:lvlJc w:val="left"/>
+      <w:pPr>
+        <w:ind w:left="5760" w:hanging="360"/>
+      </w:pPr>
+      <w:rPr>
+        <w:rFonts w:ascii="Courier New" w:hAnsi="Courier New" w:cs="Courier New" w:hint="default"/>
+      </w:rPr>
+    </w:lvl>
+    <w:lvl w:ilvl="8" w:tplc="08090005" w:tentative="1">
+      <w:start w:val="1"/>
+      <w:numFmt w:val="bullet"/>
+      <w:lvlText w:val=""/>
+      <w:lvlJc w:val="left"/>
+      <w:pPr>
+        <w:ind w:left="6480" w:hanging="360"/>
+      </w:pPr>
+      <w:rPr>
+        <w:rFonts w:ascii="Wingdings" w:hAnsi="Wingdings" w:hint="default"/>
+      </w:rPr>
+    </w:lvl>
+  </w:abstractNum>
+  <w:abstractNum w:abstractNumId="20" w15:restartNumberingAfterBreak="0">
+    <w:nsid w:val="7E82199B"/>
+    <w:multiLevelType w:val="hybridMultilevel"/>
+    <w:tmpl w:val="9FC00EC8"/>
+    <w:lvl w:ilvl="0" w:tplc="0870030E">
+      <w:numFmt w:val="bullet"/>
+      <w:lvlText w:val="-"/>
+      <w:lvlJc w:val="left"/>
+      <w:pPr>
+        <w:ind w:left="720" w:hanging="360"/>
+      </w:pPr>
+      <w:rPr>
+        <w:rFonts w:ascii="Cambria" w:eastAsiaTheme="majorEastAsia" w:hAnsi="Cambria" w:cstheme="majorBidi" w:hint="default"/>
+      </w:rPr>
+    </w:lvl>
+    <w:lvl w:ilvl="1" w:tplc="08090003" w:tentative="1">
+      <w:start w:val="1"/>
+      <w:numFmt w:val="bullet"/>
+      <w:lvlText w:val="o"/>
+      <w:lvlJc w:val="left"/>
+      <w:pPr>
+        <w:ind w:left="1440" w:hanging="360"/>
+      </w:pPr>
+      <w:rPr>
+        <w:rFonts w:ascii="Courier New" w:hAnsi="Courier New" w:cs="Courier New" w:hint="default"/>
+      </w:rPr>
+    </w:lvl>
+    <w:lvl w:ilvl="2" w:tplc="08090005" w:tentative="1">
+      <w:start w:val="1"/>
+      <w:numFmt w:val="bullet"/>
+      <w:lvlText w:val=""/>
+      <w:lvlJc w:val="left"/>
+      <w:pPr>
+        <w:ind w:left="2160" w:hanging="360"/>
+      </w:pPr>
+      <w:rPr>
+        <w:rFonts w:ascii="Wingdings" w:hAnsi="Wingdings" w:hint="default"/>
+      </w:rPr>
+    </w:lvl>
+    <w:lvl w:ilvl="3" w:tplc="08090001" w:tentative="1">
+      <w:start w:val="1"/>
+      <w:numFmt w:val="bullet"/>
+      <w:lvlText w:val=""/>
+      <w:lvlJc w:val="left"/>
+      <w:pPr>
+        <w:ind w:left="2880" w:hanging="360"/>
+      </w:pPr>
+      <w:rPr>
+        <w:rFonts w:ascii="Symbol" w:hAnsi="Symbol" w:hint="default"/>
+      </w:rPr>
+    </w:lvl>
+    <w:lvl w:ilvl="4" w:tplc="08090003" w:tentative="1">
+      <w:start w:val="1"/>
+      <w:numFmt w:val="bullet"/>
+      <w:lvlText w:val="o"/>
+      <w:lvlJc w:val="left"/>
+      <w:pPr>
+        <w:ind w:left="3600" w:hanging="360"/>
+      </w:pPr>
+      <w:rPr>
+        <w:rFonts w:ascii="Courier New" w:hAnsi="Courier New" w:cs="Courier New" w:hint="default"/>
+      </w:rPr>
+    </w:lvl>
+    <w:lvl w:ilvl="5" w:tplc="08090005" w:tentative="1">
+      <w:start w:val="1"/>
+      <w:numFmt w:val="bullet"/>
+      <w:lvlText w:val=""/>
+      <w:lvlJc w:val="left"/>
+      <w:pPr>
+        <w:ind w:left="4320" w:hanging="360"/>
+      </w:pPr>
+      <w:rPr>
+        <w:rFonts w:ascii="Wingdings" w:hAnsi="Wingdings" w:hint="default"/>
+      </w:rPr>
+    </w:lvl>
+    <w:lvl w:ilvl="6" w:tplc="08090001" w:tentative="1">
+      <w:start w:val="1"/>
+      <w:numFmt w:val="bullet"/>
+      <w:lvlText w:val=""/>
+      <w:lvlJc w:val="left"/>
+      <w:pPr>
+        <w:ind w:left="5040" w:hanging="360"/>
+      </w:pPr>
+      <w:rPr>
+        <w:rFonts w:ascii="Symbol" w:hAnsi="Symbol" w:hint="default"/>
+      </w:rPr>
+    </w:lvl>
+    <w:lvl w:ilvl="7" w:tplc="08090003" w:tentative="1">
+      <w:start w:val="1"/>
+      <w:numFmt w:val="bullet"/>
+      <w:lvlText w:val="o"/>
+      <w:lvlJc w:val="left"/>
+      <w:pPr>
+        <w:ind w:left="5760" w:hanging="360"/>
+      </w:pPr>
+      <w:rPr>
+        <w:rFonts w:ascii="Courier New" w:hAnsi="Courier New" w:cs="Courier New" w:hint="default"/>
+      </w:rPr>
+    </w:lvl>
+    <w:lvl w:ilvl="8" w:tplc="08090005" w:tentative="1">
+      <w:start w:val="1"/>
+      <w:numFmt w:val="bullet"/>
+      <w:lvlText w:val=""/>
+      <w:lvlJc w:val="left"/>
+      <w:pPr>
+        <w:ind w:left="6480" w:hanging="360"/>
+      </w:pPr>
+      <w:rPr>
+        <w:rFonts w:ascii="Wingdings" w:hAnsi="Wingdings" w:hint="default"/>
+      </w:rPr>
+    </w:lvl>
+  </w:abstractNum>
   <w:num w:numId="1" w16cid:durableId="1883250877">
+    <w:abstractNumId w:val="6"/>
+  </w:num>
+  <w:num w:numId="2" w16cid:durableId="290602190">
+    <w:abstractNumId w:val="8"/>
+  </w:num>
+  <w:num w:numId="3" w16cid:durableId="1212691408">
+    <w:abstractNumId w:val="18"/>
+  </w:num>
+  <w:num w:numId="4" w16cid:durableId="1338384592">
+    <w:abstractNumId w:val="12"/>
+  </w:num>
+  <w:num w:numId="5" w16cid:durableId="571936926">
+    <w:abstractNumId w:val="11"/>
+  </w:num>
+  <w:num w:numId="6" w16cid:durableId="448086763">
+    <w:abstractNumId w:val="4"/>
+  </w:num>
+  <w:num w:numId="7" w16cid:durableId="1951475444">
+    <w:abstractNumId w:val="9"/>
+  </w:num>
+  <w:num w:numId="8" w16cid:durableId="1194609167">
+    <w:abstractNumId w:val="11"/>
+  </w:num>
+  <w:num w:numId="9" w16cid:durableId="1435442281">
+    <w:abstractNumId w:val="10"/>
+  </w:num>
+  <w:num w:numId="10" w16cid:durableId="9071652">
     <w:abstractNumId w:val="5"/>
   </w:num>
-  <w:num w:numId="2" w16cid:durableId="290602190">
-    <w:abstractNumId w:val="6"/>
-  </w:num>
-  <w:num w:numId="3" w16cid:durableId="1212691408">
-    <w:abstractNumId w:val="15"/>
-  </w:num>
-  <w:num w:numId="4" w16cid:durableId="1338384592">
-    <w:abstractNumId w:val="10"/>
-  </w:num>
-  <w:num w:numId="5" w16cid:durableId="571936926">
-    <w:abstractNumId w:val="9"/>
-  </w:num>
-  <w:num w:numId="6" w16cid:durableId="448086763">
-    <w:abstractNumId w:val="3"/>
-  </w:num>
-  <w:num w:numId="7" w16cid:durableId="1951475444">
-    <w:abstractNumId w:val="7"/>
-  </w:num>
-  <w:num w:numId="8" w16cid:durableId="1194609167">
-    <w:abstractNumId w:val="9"/>
-  </w:num>
-  <w:num w:numId="9" w16cid:durableId="1435442281">
-    <w:abstractNumId w:val="8"/>
-  </w:num>
-  <w:num w:numId="10" w16cid:durableId="9071652">
-    <w:abstractNumId w:val="4"/>
-  </w:num>
   <w:num w:numId="11" w16cid:durableId="1259680926">
-    <w:abstractNumId w:val="14"/>
+    <w:abstractNumId w:val="16"/>
   </w:num>
   <w:num w:numId="12" w16cid:durableId="140272639">
     <w:abstractNumId w:val="0"/>
   </w:num>
   <w:num w:numId="13" w16cid:durableId="929704319">
-    <w:abstractNumId w:val="2"/>
+    <w:abstractNumId w:val="3"/>
   </w:num>
   <w:num w:numId="14" w16cid:durableId="943807665">
-    <w:abstractNumId w:val="12"/>
+    <w:abstractNumId w:val="14"/>
   </w:num>
   <w:num w:numId="15" w16cid:durableId="708265925">
-    <w:abstractNumId w:val="13"/>
+    <w:abstractNumId w:val="15"/>
   </w:num>
   <w:num w:numId="16" w16cid:durableId="169688444">
     <w:abstractNumId w:val="1"/>
   </w:num>
   <w:num w:numId="17" w16cid:durableId="1942227184">
-    <w:abstractNumId w:val="11"/>
+    <w:abstractNumId w:val="13"/>
+  </w:num>
+  <w:num w:numId="18" w16cid:durableId="955067391">
+    <w:abstractNumId w:val="20"/>
+  </w:num>
+  <w:num w:numId="19" w16cid:durableId="1436366356">
+    <w:abstractNumId w:val="17"/>
+  </w:num>
+  <w:num w:numId="20" w16cid:durableId="760613388">
+    <w:abstractNumId w:val="7"/>
+  </w:num>
+  <w:num w:numId="21" w16cid:durableId="96288954">
+    <w:abstractNumId w:val="2"/>
+  </w:num>
+  <w:num w:numId="22" w16cid:durableId="1509757127">
+    <w:abstractNumId w:val="19"/>
   </w:num>
   <w:numIdMacAtCleanup w:val="5"/>
 </w:numbering>
@@ -4832,6 +5705,7 @@
   <w:style w:type="character" w:default="1" w:styleId="DefaultParagraphFont">
     <w:name w:val="Default Paragraph Font"/>
     <w:uiPriority w:val="1"/>
+    <w:semiHidden/>
     <w:unhideWhenUsed/>
   </w:style>
   <w:style w:type="table" w:default="1" w:styleId="TableNormal">
@@ -5172,6 +6046,18 @@
       <w:lang w:val="en-US" w:eastAsia="en-US"/>
     </w:rPr>
   </w:style>
+  <w:style w:type="character" w:styleId="UnresolvedMention">
+    <w:name w:val="Unresolved Mention"/>
+    <w:basedOn w:val="DefaultParagraphFont"/>
+    <w:uiPriority w:val="99"/>
+    <w:semiHidden/>
+    <w:unhideWhenUsed/>
+    <w:rsid w:val="00DD1A4B"/>
+    <w:rPr>
+      <w:color w:val="605E5C"/>
+      <w:shd w:val="clear" w:color="auto" w:fill="E1DFDD"/>
+    </w:rPr>
+  </w:style>
 </w:styles>
 </file>
 

</xml_diff>

<commit_message>
added conclusion, changed data report
</commit_message>
<xml_diff>
--- a/Documents/Template_DataViz_Project_en.docx
+++ b/Documents/Template_DataViz_Project_en.docx
@@ -4,7 +4,7 @@
   <w:body>
     <w:p>
       <w:pPr>
-        <w:pStyle w:val="berschrift1"/>
+        <w:pStyle w:val="Heading1"/>
         <w:pBdr>
           <w:bottom w:val="single" w:sz="2" w:space="8" w:color="auto"/>
         </w:pBdr>
@@ -62,7 +62,7 @@
     </w:p>
     <w:tbl>
       <w:tblPr>
-        <w:tblStyle w:val="Tabellenraster"/>
+        <w:tblStyle w:val="TableGrid"/>
         <w:tblpPr w:leftFromText="141" w:rightFromText="141" w:horzAnchor="margin" w:tblpY="910"/>
         <w:tblW w:w="0" w:type="auto"/>
         <w:tblBorders>
@@ -89,7 +89,7 @@
           </w:tcPr>
           <w:p>
             <w:pPr>
-              <w:pStyle w:val="berschrift1"/>
+              <w:pStyle w:val="Heading1"/>
               <w:pBdr>
                 <w:top w:val="none" w:sz="0" w:space="0" w:color="auto"/>
                 <w:bottom w:val="none" w:sz="0" w:space="0" w:color="auto"/>
@@ -157,7 +157,7 @@
           </w:tcPr>
           <w:p>
             <w:pPr>
-              <w:pStyle w:val="Listenabsatz"/>
+              <w:pStyle w:val="ListParagraph"/>
               <w:numPr>
                 <w:ilvl w:val="0"/>
                 <w:numId w:val="12"/>
@@ -182,7 +182,7 @@
           </w:p>
           <w:p>
             <w:pPr>
-              <w:pStyle w:val="Listenabsatz"/>
+              <w:pStyle w:val="ListParagraph"/>
               <w:numPr>
                 <w:ilvl w:val="0"/>
                 <w:numId w:val="12"/>
@@ -207,7 +207,7 @@
           </w:p>
           <w:p>
             <w:pPr>
-              <w:pStyle w:val="Listenabsatz"/>
+              <w:pStyle w:val="ListParagraph"/>
               <w:numPr>
                 <w:ilvl w:val="0"/>
                 <w:numId w:val="12"/>
@@ -232,7 +232,7 @@
           </w:p>
           <w:p>
             <w:pPr>
-              <w:pStyle w:val="Listenabsatz"/>
+              <w:pStyle w:val="ListParagraph"/>
               <w:numPr>
                 <w:ilvl w:val="0"/>
                 <w:numId w:val="12"/>
@@ -270,7 +270,7 @@
           </w:tcPr>
           <w:p>
             <w:pPr>
-              <w:pStyle w:val="berschrift1"/>
+              <w:pStyle w:val="Heading1"/>
               <w:pBdr>
                 <w:top w:val="none" w:sz="0" w:space="0" w:color="auto"/>
                 <w:bottom w:val="none" w:sz="0" w:space="0" w:color="auto"/>
@@ -292,7 +292,7 @@
           </w:p>
           <w:p>
             <w:pPr>
-              <w:pStyle w:val="Listenabsatz"/>
+              <w:pStyle w:val="ListParagraph"/>
               <w:numPr>
                 <w:ilvl w:val="0"/>
                 <w:numId w:val="6"/>
@@ -324,7 +324,7 @@
           </w:p>
           <w:p>
             <w:pPr>
-              <w:pStyle w:val="Listenabsatz"/>
+              <w:pStyle w:val="ListParagraph"/>
               <w:numPr>
                 <w:ilvl w:val="0"/>
                 <w:numId w:val="6"/>
@@ -344,7 +344,7 @@
           </w:p>
           <w:p>
             <w:pPr>
-              <w:pStyle w:val="Listenabsatz"/>
+              <w:pStyle w:val="ListParagraph"/>
               <w:numPr>
                 <w:ilvl w:val="0"/>
                 <w:numId w:val="6"/>
@@ -390,7 +390,7 @@
           </w:p>
           <w:p>
             <w:pPr>
-              <w:pStyle w:val="Listenabsatz"/>
+              <w:pStyle w:val="ListParagraph"/>
               <w:numPr>
                 <w:ilvl w:val="0"/>
                 <w:numId w:val="26"/>
@@ -432,7 +432,7 @@
           </w:p>
           <w:p>
             <w:pPr>
-              <w:pStyle w:val="Listenabsatz"/>
+              <w:pStyle w:val="ListParagraph"/>
               <w:numPr>
                 <w:ilvl w:val="0"/>
                 <w:numId w:val="26"/>
@@ -450,7 +450,7 @@
           </w:p>
           <w:p>
             <w:pPr>
-              <w:pStyle w:val="Listenabsatz"/>
+              <w:pStyle w:val="ListParagraph"/>
               <w:numPr>
                 <w:ilvl w:val="0"/>
                 <w:numId w:val="26"/>
@@ -468,7 +468,7 @@
           </w:p>
           <w:p>
             <w:pPr>
-              <w:pStyle w:val="Listenabsatz"/>
+              <w:pStyle w:val="ListParagraph"/>
               <w:numPr>
                 <w:ilvl w:val="0"/>
                 <w:numId w:val="26"/>
@@ -486,7 +486,7 @@
           </w:p>
           <w:p>
             <w:pPr>
-              <w:pStyle w:val="Listenabsatz"/>
+              <w:pStyle w:val="ListParagraph"/>
               <w:numPr>
                 <w:ilvl w:val="0"/>
                 <w:numId w:val="26"/>
@@ -504,7 +504,7 @@
           </w:p>
           <w:p>
             <w:pPr>
-              <w:pStyle w:val="Listenabsatz"/>
+              <w:pStyle w:val="ListParagraph"/>
               <w:numPr>
                 <w:ilvl w:val="0"/>
                 <w:numId w:val="26"/>
@@ -517,7 +517,21 @@
               <w:rPr>
                 <w:lang w:val="en-US"/>
               </w:rPr>
-              <w:t>We initially planned to include demographic and cantonal comparisons, but found no clear or meaningful differences between the regions based on the available data.</w:t>
+              <w:t xml:space="preserve">We initially planned to include demographic and cantonal </w:t>
+            </w:r>
+            <w:proofErr w:type="gramStart"/>
+            <w:r>
+              <w:rPr>
+                <w:lang w:val="en-US"/>
+              </w:rPr>
+              <w:t>comparisons, but</w:t>
+            </w:r>
+            <w:proofErr w:type="gramEnd"/>
+            <w:r>
+              <w:rPr>
+                <w:lang w:val="en-US"/>
+              </w:rPr>
+              <w:t xml:space="preserve"> found no clear or meaningful differences between the regions based on the available data.</w:t>
             </w:r>
           </w:p>
           <w:p>
@@ -546,7 +560,7 @@
           </w:p>
           <w:p>
             <w:pPr>
-              <w:pStyle w:val="Listenabsatz"/>
+              <w:pStyle w:val="ListParagraph"/>
               <w:numPr>
                 <w:ilvl w:val="0"/>
                 <w:numId w:val="26"/>
@@ -564,7 +578,7 @@
           </w:p>
           <w:p>
             <w:pPr>
-              <w:pStyle w:val="Listenabsatz"/>
+              <w:pStyle w:val="ListParagraph"/>
               <w:numPr>
                 <w:ilvl w:val="0"/>
                 <w:numId w:val="26"/>
@@ -582,7 +596,7 @@
           </w:p>
           <w:p>
             <w:pPr>
-              <w:pStyle w:val="Listenabsatz"/>
+              <w:pStyle w:val="ListParagraph"/>
               <w:numPr>
                 <w:ilvl w:val="0"/>
                 <w:numId w:val="26"/>
@@ -600,7 +614,7 @@
           </w:p>
           <w:p>
             <w:pPr>
-              <w:pStyle w:val="Listenabsatz"/>
+              <w:pStyle w:val="ListParagraph"/>
               <w:numPr>
                 <w:ilvl w:val="0"/>
                 <w:numId w:val="26"/>
@@ -618,7 +632,7 @@
           </w:p>
           <w:p>
             <w:pPr>
-              <w:pStyle w:val="Listenabsatz"/>
+              <w:pStyle w:val="ListParagraph"/>
               <w:numPr>
                 <w:ilvl w:val="0"/>
                 <w:numId w:val="26"/>
@@ -784,7 +798,7 @@
           </w:p>
           <w:p>
             <w:pPr>
-              <w:pStyle w:val="Listenabsatz"/>
+              <w:pStyle w:val="ListParagraph"/>
               <w:numPr>
                 <w:ilvl w:val="0"/>
                 <w:numId w:val="26"/>
@@ -802,7 +816,7 @@
           </w:p>
           <w:p>
             <w:pPr>
-              <w:pStyle w:val="Listenabsatz"/>
+              <w:pStyle w:val="ListParagraph"/>
               <w:rPr>
                 <w:lang w:val="en-US"/>
               </w:rPr>
@@ -823,7 +837,7 @@
           </w:tcPr>
           <w:p>
             <w:pPr>
-              <w:pStyle w:val="berschrift1"/>
+              <w:pStyle w:val="Heading1"/>
               <w:pBdr>
                 <w:top w:val="none" w:sz="0" w:space="0" w:color="auto"/>
                 <w:bottom w:val="none" w:sz="0" w:space="0" w:color="auto"/>
@@ -847,7 +861,7 @@
           </w:p>
           <w:p>
             <w:pPr>
-              <w:pStyle w:val="berschrift1"/>
+              <w:pStyle w:val="Heading1"/>
               <w:pBdr>
                 <w:top w:val="none" w:sz="0" w:space="0" w:color="auto"/>
                 <w:bottom w:val="none" w:sz="0" w:space="0" w:color="auto"/>
@@ -891,12 +905,24 @@
               <w:rPr>
                 <w:lang w:val="en-US"/>
               </w:rPr>
-              <w:t>By visualizing historical data on cases, mortality, and geographic spread, we can gain valuable insights into how pandemics evolved and how society responded. Learning from the past is key to protecting the future</w:t>
+              <w:t xml:space="preserve">By visualizing historical data on cases, mortality, and </w:t>
+            </w:r>
+            <w:r>
+              <w:rPr>
+                <w:lang w:val="en-US"/>
+              </w:rPr>
+              <w:t>historical patterns</w:t>
+            </w:r>
+            <w:r>
+              <w:rPr>
+                <w:lang w:val="en-US"/>
+              </w:rPr>
+              <w:t>, we can gain valuable insights into how pandemics evolved and how society responded. Learning from the past is key to protecting the future</w:t>
             </w:r>
           </w:p>
           <w:p>
             <w:pPr>
-              <w:pStyle w:val="berschrift1"/>
+              <w:pStyle w:val="Heading1"/>
               <w:pBdr>
                 <w:top w:val="none" w:sz="0" w:space="0" w:color="auto"/>
                 <w:bottom w:val="none" w:sz="0" w:space="0" w:color="auto"/>
@@ -925,7 +951,7 @@
           </w:tcPr>
           <w:p>
             <w:pPr>
-              <w:pStyle w:val="berschrift1"/>
+              <w:pStyle w:val="Heading1"/>
               <w:pBdr>
                 <w:top w:val="none" w:sz="0" w:space="0" w:color="auto"/>
                 <w:bottom w:val="none" w:sz="0" w:space="0" w:color="auto"/>
@@ -949,7 +975,7 @@
           </w:p>
           <w:p>
             <w:pPr>
-              <w:pStyle w:val="berschrift1"/>
+              <w:pStyle w:val="Heading1"/>
               <w:pBdr>
                 <w:top w:val="none" w:sz="0" w:space="0" w:color="auto"/>
                 <w:bottom w:val="none" w:sz="0" w:space="0" w:color="auto"/>
@@ -1045,7 +1071,7 @@
           </w:tcPr>
           <w:p>
             <w:pPr>
-              <w:pStyle w:val="berschrift1"/>
+              <w:pStyle w:val="Heading1"/>
               <w:pBdr>
                 <w:top w:val="none" w:sz="0" w:space="0" w:color="auto"/>
                 <w:bottom w:val="none" w:sz="0" w:space="0" w:color="auto"/>
@@ -1078,7 +1104,7 @@
           </w:p>
           <w:p>
             <w:pPr>
-              <w:pStyle w:val="berschrift1"/>
+              <w:pStyle w:val="Heading1"/>
               <w:pBdr>
                 <w:top w:val="none" w:sz="0" w:space="0" w:color="auto"/>
                 <w:bottom w:val="none" w:sz="0" w:space="0" w:color="auto"/>
@@ -1199,7 +1225,7 @@
           </w:tcPr>
           <w:p>
             <w:pPr>
-              <w:pStyle w:val="berschrift1"/>
+              <w:pStyle w:val="Heading1"/>
               <w:pBdr>
                 <w:top w:val="none" w:sz="0" w:space="0" w:color="auto"/>
                 <w:bottom w:val="none" w:sz="0" w:space="0" w:color="auto"/>
@@ -1221,7 +1247,7 @@
           </w:p>
           <w:p>
             <w:pPr>
-              <w:pStyle w:val="berschrift1"/>
+              <w:pStyle w:val="Heading1"/>
               <w:pBdr>
                 <w:top w:val="none" w:sz="0" w:space="0" w:color="auto"/>
                 <w:bottom w:val="none" w:sz="0" w:space="0" w:color="auto"/>
@@ -1345,7 +1371,7 @@
           </w:tcPr>
           <w:p>
             <w:pPr>
-              <w:pStyle w:val="berschrift1"/>
+              <w:pStyle w:val="Heading1"/>
               <w:pBdr>
                 <w:top w:val="none" w:sz="0" w:space="0" w:color="auto"/>
                 <w:bottom w:val="none" w:sz="0" w:space="0" w:color="auto"/>
@@ -1364,30 +1390,95 @@
                 <w:szCs w:val="22"/>
                 <w:lang w:val="en-US"/>
               </w:rPr>
-              <w:t xml:space="preserve">If the visualizations are suitable, they will be published on the project website www.leaddata.ch. We initially attempted to implement an open-access website using </w:t>
+              <w:t xml:space="preserve">If the visualizations are suitable, they will be published on the project website www.leaddata.ch. </w:t>
+            </w:r>
+          </w:p>
+          <w:p>
+            <w:pPr>
+              <w:pStyle w:val="NormalWeb"/>
+              <w:rPr>
+                <w:rFonts w:ascii="Arial" w:hAnsi="Arial" w:cs="Arial"/>
+                <w:sz w:val="22"/>
+                <w:szCs w:val="22"/>
+              </w:rPr>
+            </w:pPr>
+            <w:r>
+              <w:rPr>
+                <w:rFonts w:ascii="Arial" w:hAnsi="Arial" w:cs="Arial"/>
+                <w:bCs/>
+                <w:sz w:val="22"/>
+                <w:szCs w:val="21"/>
+                <w:lang w:val="en-US"/>
+              </w:rPr>
+              <w:t xml:space="preserve">We initially attempted to implement an open-access website using </w:t>
             </w:r>
             <w:proofErr w:type="spellStart"/>
             <w:r>
               <w:rPr>
+                <w:rFonts w:ascii="Arial" w:hAnsi="Arial" w:cs="Arial"/>
+                <w:bCs/>
+                <w:sz w:val="22"/>
+                <w:szCs w:val="21"/>
+                <w:lang w:val="en-US"/>
+              </w:rPr>
+              <w:t>Streamlit</w:t>
+            </w:r>
+            <w:proofErr w:type="spellEnd"/>
+            <w:r>
+              <w:rPr>
+                <w:rFonts w:ascii="Arial" w:hAnsi="Arial" w:cs="Arial"/>
+                <w:bCs/>
+                <w:sz w:val="22"/>
+                <w:szCs w:val="21"/>
+                <w:lang w:val="en-US"/>
+              </w:rPr>
+              <w:t>; however, due to technical issues, this approach was not successful.</w:t>
+            </w:r>
+            <w:r>
+              <w:rPr>
+                <w:rFonts w:ascii="Arial" w:hAnsi="Arial" w:cs="Arial"/>
+                <w:b/>
+                <w:bCs/>
+                <w:sz w:val="22"/>
+                <w:szCs w:val="21"/>
+                <w:lang w:val="en-US"/>
+              </w:rPr>
+              <w:t xml:space="preserve"> </w:t>
+            </w:r>
+            <w:r>
+              <w:rPr>
+                <w:rFonts w:ascii="Arial" w:hAnsi="Arial" w:cs="Arial"/>
+                <w:sz w:val="22"/>
+                <w:szCs w:val="22"/>
+              </w:rPr>
+              <w:t xml:space="preserve"> </w:t>
+            </w:r>
+            <w:r>
+              <w:rPr>
+                <w:rFonts w:ascii="Arial" w:hAnsi="Arial" w:cs="Arial"/>
+                <w:sz w:val="22"/>
+                <w:szCs w:val="22"/>
+              </w:rPr>
+              <w:t>However, it can be accessed locally from the terminal.</w:t>
+            </w:r>
+          </w:p>
+          <w:p>
+            <w:pPr>
+              <w:pStyle w:val="Heading1"/>
+              <w:pBdr>
+                <w:top w:val="none" w:sz="0" w:space="0" w:color="auto"/>
+                <w:bottom w:val="none" w:sz="0" w:space="0" w:color="auto"/>
+              </w:pBdr>
+              <w:shd w:val="clear" w:color="auto" w:fill="auto"/>
+              <w:spacing w:before="0" w:after="0" w:line="300" w:lineRule="atLeast"/>
+              <w:rPr>
                 <w:rFonts w:cs="Arial"/>
                 <w:b w:val="0"/>
                 <w:bCs/>
                 <w:szCs w:val="22"/>
                 <w:lang w:val="en-US"/>
               </w:rPr>
-              <w:t>Streamlit</w:t>
-            </w:r>
-            <w:proofErr w:type="spellEnd"/>
-            <w:r>
-              <w:rPr>
-                <w:rFonts w:cs="Arial"/>
-                <w:b w:val="0"/>
-                <w:bCs/>
-                <w:szCs w:val="22"/>
-                <w:lang w:val="en-US"/>
-              </w:rPr>
-              <w:t>; however, due to technical issues, this approach was not successful.</w:t>
-            </w:r>
+            </w:pPr>
           </w:p>
         </w:tc>
       </w:tr>
@@ -1404,7 +1495,7 @@
           </w:tcPr>
           <w:p>
             <w:pPr>
-              <w:pStyle w:val="berschrift1"/>
+              <w:pStyle w:val="Heading1"/>
               <w:pBdr>
                 <w:top w:val="none" w:sz="0" w:space="0" w:color="auto"/>
                 <w:bottom w:val="none" w:sz="0" w:space="0" w:color="auto"/>
@@ -1442,7 +1533,7 @@
           </w:p>
           <w:p>
             <w:pPr>
-              <w:pStyle w:val="berschrift1"/>
+              <w:pStyle w:val="Heading1"/>
               <w:pBdr>
                 <w:top w:val="none" w:sz="0" w:space="0" w:color="auto"/>
                 <w:bottom w:val="none" w:sz="0" w:space="0" w:color="auto"/>
@@ -1548,7 +1639,7 @@
           </w:tcPr>
           <w:p>
             <w:pPr>
-              <w:pStyle w:val="berschrift1"/>
+              <w:pStyle w:val="Heading1"/>
               <w:pBdr>
                 <w:top w:val="none" w:sz="0" w:space="0" w:color="auto"/>
                 <w:bottom w:val="none" w:sz="0" w:space="0" w:color="auto"/>
@@ -1571,8 +1662,20 @@
                 <w:szCs w:val="22"/>
                 <w:lang w:val="en-US"/>
               </w:rPr>
-              <w:t>- general public</w:t>
-            </w:r>
+              <w:t xml:space="preserve">- </w:t>
+            </w:r>
+            <w:proofErr w:type="gramStart"/>
+            <w:r>
+              <w:rPr>
+                <w:rFonts w:cs="Arial"/>
+                <w:b w:val="0"/>
+                <w:bCs/>
+                <w:szCs w:val="22"/>
+                <w:lang w:val="en-US"/>
+              </w:rPr>
+              <w:t>general public</w:t>
+            </w:r>
+            <w:proofErr w:type="gramEnd"/>
             <w:r>
               <w:rPr>
                 <w:rFonts w:cs="Arial"/>
@@ -1673,7 +1776,7 @@
           </w:tcPr>
           <w:p>
             <w:pPr>
-              <w:pStyle w:val="berschrift1"/>
+              <w:pStyle w:val="Heading1"/>
               <w:pBdr>
                 <w:top w:val="none" w:sz="0" w:space="0" w:color="auto"/>
                 <w:bottom w:val="none" w:sz="0" w:space="0" w:color="auto"/>
@@ -1701,7 +1804,7 @@
           </w:p>
           <w:p>
             <w:pPr>
-              <w:pStyle w:val="Titel"/>
+              <w:pStyle w:val="Title"/>
               <w:numPr>
                 <w:ilvl w:val="0"/>
                 <w:numId w:val="7"/>
@@ -1823,7 +1926,7 @@
           </w:tcPr>
           <w:p>
             <w:pPr>
-              <w:pStyle w:val="berschrift1"/>
+              <w:pStyle w:val="Heading1"/>
               <w:pBdr>
                 <w:top w:val="none" w:sz="0" w:space="0" w:color="auto"/>
                 <w:bottom w:val="none" w:sz="0" w:space="0" w:color="auto"/>
@@ -1891,7 +1994,7 @@
           </w:p>
           <w:p>
             <w:pPr>
-              <w:pStyle w:val="berschrift1"/>
+              <w:pStyle w:val="Heading1"/>
               <w:pBdr>
                 <w:top w:val="none" w:sz="0" w:space="0" w:color="auto"/>
                 <w:bottom w:val="none" w:sz="0" w:space="0" w:color="auto"/>
@@ -1909,7 +2012,7 @@
           </w:p>
           <w:p>
             <w:pPr>
-              <w:pStyle w:val="berschrift1"/>
+              <w:pStyle w:val="Heading1"/>
               <w:pBdr>
                 <w:top w:val="none" w:sz="0" w:space="0" w:color="auto"/>
                 <w:bottom w:val="none" w:sz="0" w:space="0" w:color="auto"/>
@@ -1937,7 +2040,7 @@
           </w:p>
           <w:p>
             <w:pPr>
-              <w:pStyle w:val="berschrift1"/>
+              <w:pStyle w:val="Heading1"/>
               <w:pBdr>
                 <w:top w:val="none" w:sz="0" w:space="0" w:color="auto"/>
                 <w:bottom w:val="none" w:sz="0" w:space="0" w:color="auto"/>
@@ -1955,7 +2058,7 @@
           </w:p>
           <w:p>
             <w:pPr>
-              <w:pStyle w:val="berschrift1"/>
+              <w:pStyle w:val="Heading1"/>
               <w:numPr>
                 <w:ilvl w:val="0"/>
                 <w:numId w:val="25"/>
@@ -1995,7 +2098,7 @@
           </w:p>
           <w:p>
             <w:pPr>
-              <w:pStyle w:val="berschrift1"/>
+              <w:pStyle w:val="Heading1"/>
               <w:numPr>
                 <w:ilvl w:val="0"/>
                 <w:numId w:val="25"/>
@@ -2035,7 +2138,7 @@
           </w:p>
           <w:p>
             <w:pPr>
-              <w:pStyle w:val="Titel"/>
+              <w:pStyle w:val="Title"/>
               <w:rPr>
                 <w:sz w:val="20"/>
                 <w:szCs w:val="20"/>
@@ -2059,7 +2162,7 @@
           </w:tcPr>
           <w:p>
             <w:pPr>
-              <w:pStyle w:val="berschrift1"/>
+              <w:pStyle w:val="Heading1"/>
               <w:pBdr>
                 <w:top w:val="none" w:sz="0" w:space="0" w:color="auto"/>
                 <w:bottom w:val="none" w:sz="0" w:space="0" w:color="auto"/>
@@ -2085,7 +2188,7 @@
           </w:p>
           <w:p>
             <w:pPr>
-              <w:pStyle w:val="Titel"/>
+              <w:pStyle w:val="Title"/>
               <w:spacing w:line="300" w:lineRule="atLeast"/>
               <w:rPr>
                 <w:rFonts w:ascii="Arial" w:eastAsia="Times" w:hAnsi="Arial" w:cs="Arial"/>
@@ -2165,7 +2268,17 @@
                 <w:szCs w:val="22"/>
                 <w:lang w:val="en-US"/>
               </w:rPr>
-              <w:t xml:space="preserve"> the Project ‘</w:t>
+              <w:t xml:space="preserve"> the Project </w:t>
+            </w:r>
+            <w:proofErr w:type="gramStart"/>
+            <w:r>
+              <w:rPr>
+                <w:rFonts w:cs="Arial"/>
+                <w:b/>
+                <w:szCs w:val="22"/>
+                <w:lang w:val="en-US"/>
+              </w:rPr>
+              <w:t>‘</w:t>
             </w:r>
             <w:r>
               <w:rPr>
@@ -2176,7 +2289,19 @@
                 <w:sz w:val="20"/>
                 <w:lang w:val="en-GB" w:eastAsia="en-GB"/>
               </w:rPr>
-              <w:t xml:space="preserve"> Bridging the gap: Dialogues between scientists and the public, policymakers, and journalists about lost past pandemic experiences</w:t>
+              <w:t xml:space="preserve"> Bridging</w:t>
+            </w:r>
+            <w:proofErr w:type="gramEnd"/>
+            <w:r>
+              <w:rPr>
+                <w:rFonts w:ascii="Helvetica Neue" w:eastAsia="Times New Roman" w:hAnsi="Helvetica Neue"/>
+                <w:i/>
+                <w:iCs/>
+                <w:color w:val="212529"/>
+                <w:sz w:val="20"/>
+                <w:lang w:val="en-GB" w:eastAsia="en-GB"/>
+              </w:rPr>
+              <w:t xml:space="preserve"> the gap: Dialogues between scientists and the public, policymakers, and journalists about lost past pandemic experiences</w:t>
             </w:r>
             <w:r>
               <w:rPr>
@@ -2238,7 +2363,7 @@
           </w:p>
           <w:p>
             <w:pPr>
-              <w:pStyle w:val="berschrift1"/>
+              <w:pStyle w:val="Heading1"/>
               <w:pBdr>
                 <w:top w:val="none" w:sz="0" w:space="0" w:color="auto"/>
                 <w:bottom w:val="none" w:sz="0" w:space="0" w:color="auto"/>
@@ -2296,7 +2421,7 @@
   <w:sdt>
     <w:sdtPr>
       <w:rPr>
-        <w:rStyle w:val="Seitenzahl"/>
+        <w:rStyle w:val="PageNumber"/>
       </w:rPr>
       <w:id w:val="-1849638947"/>
       <w:docPartObj>
@@ -2307,40 +2432,40 @@
     <w:sdtContent>
       <w:p>
         <w:pPr>
-          <w:pStyle w:val="Fuzeile"/>
+          <w:pStyle w:val="Footer"/>
           <w:framePr w:wrap="none" w:vAnchor="text" w:hAnchor="margin" w:xAlign="right" w:y="1"/>
           <w:rPr>
-            <w:rStyle w:val="Seitenzahl"/>
+            <w:rStyle w:val="PageNumber"/>
           </w:rPr>
         </w:pPr>
         <w:r>
           <w:rPr>
-            <w:rStyle w:val="Seitenzahl"/>
+            <w:rStyle w:val="PageNumber"/>
           </w:rPr>
           <w:fldChar w:fldCharType="begin"/>
         </w:r>
         <w:r>
           <w:rPr>
-            <w:rStyle w:val="Seitenzahl"/>
+            <w:rStyle w:val="PageNumber"/>
           </w:rPr>
           <w:instrText xml:space="preserve"> PAGE </w:instrText>
         </w:r>
         <w:r>
           <w:rPr>
-            <w:rStyle w:val="Seitenzahl"/>
+            <w:rStyle w:val="PageNumber"/>
           </w:rPr>
           <w:fldChar w:fldCharType="separate"/>
         </w:r>
         <w:r>
           <w:rPr>
-            <w:rStyle w:val="Seitenzahl"/>
+            <w:rStyle w:val="PageNumber"/>
             <w:noProof/>
           </w:rPr>
           <w:t>1</w:t>
         </w:r>
         <w:r>
           <w:rPr>
-            <w:rStyle w:val="Seitenzahl"/>
+            <w:rStyle w:val="PageNumber"/>
           </w:rPr>
           <w:fldChar w:fldCharType="end"/>
         </w:r>
@@ -2349,7 +2474,7 @@
   </w:sdt>
   <w:p>
     <w:pPr>
-      <w:pStyle w:val="Fuzeile"/>
+      <w:pStyle w:val="Footer"/>
       <w:ind w:right="360"/>
     </w:pPr>
   </w:p>
@@ -2361,7 +2486,7 @@
   <w:sdt>
     <w:sdtPr>
       <w:rPr>
-        <w:rStyle w:val="Seitenzahl"/>
+        <w:rStyle w:val="PageNumber"/>
       </w:rPr>
       <w:id w:val="1294483306"/>
       <w:docPartObj>
@@ -2372,17 +2497,17 @@
     <w:sdtContent>
       <w:p>
         <w:pPr>
-          <w:pStyle w:val="Fuzeile"/>
+          <w:pStyle w:val="Footer"/>
           <w:framePr w:wrap="none" w:vAnchor="text" w:hAnchor="margin" w:xAlign="right" w:y="1"/>
           <w:rPr>
-            <w:rStyle w:val="Seitenzahl"/>
+            <w:rStyle w:val="PageNumber"/>
             <w:sz w:val="18"/>
             <w:szCs w:val="18"/>
           </w:rPr>
         </w:pPr>
         <w:r>
           <w:rPr>
-            <w:rStyle w:val="Seitenzahl"/>
+            <w:rStyle w:val="PageNumber"/>
             <w:sz w:val="16"/>
             <w:szCs w:val="16"/>
           </w:rPr>
@@ -2390,7 +2515,7 @@
         </w:r>
         <w:r>
           <w:rPr>
-            <w:rStyle w:val="Seitenzahl"/>
+            <w:rStyle w:val="PageNumber"/>
             <w:sz w:val="16"/>
             <w:szCs w:val="16"/>
           </w:rPr>
@@ -2398,7 +2523,7 @@
         </w:r>
         <w:r>
           <w:rPr>
-            <w:rStyle w:val="Seitenzahl"/>
+            <w:rStyle w:val="PageNumber"/>
             <w:sz w:val="16"/>
             <w:szCs w:val="16"/>
           </w:rPr>
@@ -2406,7 +2531,7 @@
         </w:r>
         <w:r>
           <w:rPr>
-            <w:rStyle w:val="Seitenzahl"/>
+            <w:rStyle w:val="PageNumber"/>
             <w:noProof/>
             <w:sz w:val="16"/>
             <w:szCs w:val="16"/>
@@ -2415,7 +2540,7 @@
         </w:r>
         <w:r>
           <w:rPr>
-            <w:rStyle w:val="Seitenzahl"/>
+            <w:rStyle w:val="PageNumber"/>
             <w:sz w:val="16"/>
             <w:szCs w:val="16"/>
           </w:rPr>
@@ -2539,7 +2664,7 @@
 <w:hdr xmlns:wpc="http://schemas.microsoft.com/office/word/2010/wordprocessingCanvas" xmlns:cx="http://schemas.microsoft.com/office/drawing/2014/chartex" xmlns:cx1="http://schemas.microsoft.com/office/drawing/2015/9/8/chartex" xmlns:cx2="http://schemas.microsoft.com/office/drawing/2015/10/21/chartex" xmlns:cx3="http://schemas.microsoft.com/office/drawing/2016/5/9/chartex" xmlns:cx4="http://schemas.microsoft.com/office/drawing/2016/5/10/chartex" xmlns:cx5="http://schemas.microsoft.com/office/drawing/2016/5/11/chartex" xmlns:cx6="http://schemas.microsoft.com/office/drawing/2016/5/12/chartex" xmlns:cx7="http://schemas.microsoft.com/office/drawing/2016/5/13/chartex" xmlns:cx8="http://schemas.microsoft.com/office/drawing/2016/5/14/chartex" xmlns:mc="http://schemas.openxmlformats.org/markup-compatibility/2006" xmlns:aink="http://schemas.microsoft.com/office/drawing/2016/ink" xmlns:am3d="http://schemas.microsoft.com/office/drawing/2017/model3d" xmlns:o="urn:schemas-microsoft-com:office:office" xmlns:oel="http://schemas.microsoft.com/office/2019/extlst" xmlns:r="http://schemas.openxmlformats.org/officeDocument/2006/relationships" xmlns:m="http://schemas.openxmlformats.org/officeDocument/2006/math" xmlns:v="urn:schemas-microsoft-com:vml" xmlns:wp14="http://schemas.microsoft.com/office/word/2010/wordprocessingDrawing" xmlns:wp="http://schemas.openxmlformats.org/drawingml/2006/wordprocessingDrawing" xmlns:w10="urn:schemas-microsoft-com:office:word" xmlns:w="http://schemas.openxmlformats.org/wordprocessingml/2006/main" xmlns:w14="http://schemas.microsoft.com/office/word/2010/wordml" xmlns:w15="http://schemas.microsoft.com/office/word/2012/wordml" xmlns:w16cex="http://schemas.microsoft.com/office/word/2018/wordml/cex" xmlns:w16cid="http://schemas.microsoft.com/office/word/2016/wordml/cid" xmlns:w16="http://schemas.microsoft.com/office/word/2018/wordml" xmlns:w16du="http://schemas.microsoft.com/office/word/2023/wordml/word16du" xmlns:w16sdtdh="http://schemas.microsoft.com/office/word/2020/wordml/sdtdatahash" xmlns:w16sdtfl="http://schemas.microsoft.com/office/word/2024/wordml/sdtformatlock" xmlns:w16se="http://schemas.microsoft.com/office/word/2015/wordml/symex" xmlns:wpg="http://schemas.microsoft.com/office/word/2010/wordprocessingGroup" xmlns:wpi="http://schemas.microsoft.com/office/word/2010/wordprocessingInk" xmlns:wne="http://schemas.microsoft.com/office/word/2006/wordml" xmlns:wps="http://schemas.microsoft.com/office/word/2010/wordprocessingShape" mc:Ignorable="w14 w15 w16se w16cid w16 w16cex w16sdtdh w16sdtfl w16du wp14">
   <w:p>
     <w:pPr>
-      <w:pStyle w:val="Kopfzeile"/>
+      <w:pStyle w:val="Header"/>
       <w:jc w:val="right"/>
     </w:pPr>
     <w:r>
@@ -3967,7 +4092,7 @@
     <w:lvl w:ilvl="0">
       <w:start w:val="1"/>
       <w:numFmt w:val="none"/>
-      <w:pStyle w:val="berschrift1"/>
+      <w:pStyle w:val="Heading1"/>
       <w:lvlText w:val=""/>
       <w:lvlJc w:val="left"/>
       <w:pPr>
@@ -3983,7 +4108,7 @@
     <w:lvl w:ilvl="1">
       <w:start w:val="1"/>
       <w:numFmt w:val="decimal"/>
-      <w:pStyle w:val="berschrift2"/>
+      <w:pStyle w:val="Heading2"/>
       <w:lvlText w:val="%1%2"/>
       <w:lvlJc w:val="left"/>
       <w:pPr>
@@ -3999,7 +4124,7 @@
     <w:lvl w:ilvl="2">
       <w:start w:val="1"/>
       <w:numFmt w:val="decimal"/>
-      <w:pStyle w:val="berschrift3"/>
+      <w:pStyle w:val="Heading3"/>
       <w:lvlText w:val="%2%1.%3"/>
       <w:lvlJc w:val="left"/>
       <w:pPr>
@@ -4015,7 +4140,7 @@
     <w:lvl w:ilvl="3">
       <w:start w:val="1"/>
       <w:numFmt w:val="lowerLetter"/>
-      <w:pStyle w:val="berschrift4"/>
+      <w:pStyle w:val="Heading4"/>
       <w:lvlText w:val="%1%4"/>
       <w:lvlJc w:val="left"/>
       <w:pPr>
@@ -4031,7 +4156,7 @@
     <w:lvl w:ilvl="4">
       <w:start w:val="1"/>
       <w:numFmt w:val="decimal"/>
-      <w:pStyle w:val="berschrift5"/>
+      <w:pStyle w:val="Heading5"/>
       <w:lvlText w:val="%1%5"/>
       <w:lvlJc w:val="left"/>
       <w:pPr>
@@ -6100,7 +6225,7 @@
     <w:lsdException w:name="Unresolved Mention" w:semiHidden="1" w:unhideWhenUsed="1"/>
     <w:lsdException w:name="Smart Link" w:semiHidden="1" w:unhideWhenUsed="1"/>
   </w:latentStyles>
-  <w:style w:type="paragraph" w:default="1" w:styleId="Standard">
+  <w:style w:type="paragraph" w:default="1" w:styleId="Normal">
     <w:name w:val="Normal"/>
     <w:qFormat/>
     <w:rsid w:val="0087645A"/>
@@ -6110,10 +6235,10 @@
       <w:lang w:val="de-DE" w:eastAsia="de-DE"/>
     </w:rPr>
   </w:style>
-  <w:style w:type="paragraph" w:styleId="berschrift1">
+  <w:style w:type="paragraph" w:styleId="Heading1">
     <w:name w:val="heading 1"/>
-    <w:basedOn w:val="Standard"/>
-    <w:next w:val="Titel"/>
+    <w:basedOn w:val="Normal"/>
+    <w:next w:val="Title"/>
     <w:qFormat/>
     <w:rsid w:val="00DF4273"/>
     <w:pPr>
@@ -6135,10 +6260,10 @@
       <w:lang w:val="de-CH"/>
     </w:rPr>
   </w:style>
-  <w:style w:type="paragraph" w:styleId="berschrift2">
+  <w:style w:type="paragraph" w:styleId="Heading2">
     <w:name w:val="heading 2"/>
-    <w:basedOn w:val="berschrift1"/>
-    <w:next w:val="Standard"/>
+    <w:basedOn w:val="Heading1"/>
+    <w:next w:val="Normal"/>
     <w:qFormat/>
     <w:rsid w:val="008E6FA1"/>
     <w:pPr>
@@ -6156,10 +6281,10 @@
       <w:outlineLvl w:val="1"/>
     </w:pPr>
   </w:style>
-  <w:style w:type="paragraph" w:styleId="berschrift3">
+  <w:style w:type="paragraph" w:styleId="Heading3">
     <w:name w:val="heading 3"/>
-    <w:basedOn w:val="berschrift2"/>
-    <w:next w:val="Standard"/>
+    <w:basedOn w:val="Heading2"/>
+    <w:next w:val="Normal"/>
     <w:qFormat/>
     <w:rsid w:val="008E6FA1"/>
     <w:pPr>
@@ -6174,10 +6299,10 @@
       <w:outlineLvl w:val="2"/>
     </w:pPr>
   </w:style>
-  <w:style w:type="paragraph" w:styleId="berschrift4">
+  <w:style w:type="paragraph" w:styleId="Heading4">
     <w:name w:val="heading 4"/>
-    <w:basedOn w:val="berschrift3"/>
-    <w:next w:val="Standard"/>
+    <w:basedOn w:val="Heading3"/>
+    <w:next w:val="Normal"/>
     <w:qFormat/>
     <w:rsid w:val="00BC5D17"/>
     <w:pPr>
@@ -6193,10 +6318,10 @@
       <w:outlineLvl w:val="3"/>
     </w:pPr>
   </w:style>
-  <w:style w:type="paragraph" w:styleId="berschrift5">
+  <w:style w:type="paragraph" w:styleId="Heading5">
     <w:name w:val="heading 5"/>
-    <w:basedOn w:val="Standard"/>
-    <w:next w:val="Standard"/>
+    <w:basedOn w:val="Normal"/>
+    <w:next w:val="Normal"/>
     <w:qFormat/>
     <w:rsid w:val="00783B26"/>
     <w:pPr>
@@ -6218,10 +6343,10 @@
       <w:szCs w:val="22"/>
     </w:rPr>
   </w:style>
-  <w:style w:type="paragraph" w:styleId="berschrift6">
+  <w:style w:type="paragraph" w:styleId="Heading6">
     <w:name w:val="heading 6"/>
-    <w:basedOn w:val="Standard"/>
-    <w:next w:val="Standard"/>
+    <w:basedOn w:val="Normal"/>
+    <w:next w:val="Normal"/>
     <w:qFormat/>
     <w:rsid w:val="0087645A"/>
     <w:pPr>
@@ -6231,42 +6356,43 @@
       <w:b/>
     </w:rPr>
   </w:style>
-  <w:style w:type="paragraph" w:styleId="berschrift7">
+  <w:style w:type="paragraph" w:styleId="Heading7">
     <w:name w:val="heading 7"/>
-    <w:basedOn w:val="berschrift6"/>
-    <w:next w:val="Standard"/>
+    <w:basedOn w:val="Heading6"/>
+    <w:next w:val="Normal"/>
     <w:qFormat/>
     <w:rsid w:val="002D375B"/>
     <w:pPr>
       <w:outlineLvl w:val="6"/>
     </w:pPr>
   </w:style>
-  <w:style w:type="paragraph" w:styleId="berschrift8">
+  <w:style w:type="paragraph" w:styleId="Heading8">
     <w:name w:val="heading 8"/>
-    <w:basedOn w:val="berschrift7"/>
-    <w:next w:val="Standard"/>
+    <w:basedOn w:val="Heading7"/>
+    <w:next w:val="Normal"/>
     <w:qFormat/>
     <w:rsid w:val="002D375B"/>
     <w:pPr>
       <w:outlineLvl w:val="7"/>
     </w:pPr>
   </w:style>
-  <w:style w:type="paragraph" w:styleId="berschrift9">
+  <w:style w:type="paragraph" w:styleId="Heading9">
     <w:name w:val="heading 9"/>
-    <w:basedOn w:val="berschrift8"/>
-    <w:next w:val="Standard"/>
+    <w:basedOn w:val="Heading8"/>
+    <w:next w:val="Normal"/>
     <w:qFormat/>
     <w:rsid w:val="002D375B"/>
     <w:pPr>
       <w:outlineLvl w:val="8"/>
     </w:pPr>
   </w:style>
-  <w:style w:type="character" w:default="1" w:styleId="Absatz-Standardschriftart">
+  <w:style w:type="character" w:default="1" w:styleId="DefaultParagraphFont">
     <w:name w:val="Default Paragraph Font"/>
     <w:uiPriority w:val="1"/>
+    <w:semiHidden/>
     <w:unhideWhenUsed/>
   </w:style>
-  <w:style w:type="table" w:default="1" w:styleId="NormaleTabelle">
+  <w:style w:type="table" w:default="1" w:styleId="TableNormal">
     <w:name w:val="Normal Table"/>
     <w:uiPriority w:val="99"/>
     <w:semiHidden/>
@@ -6281,17 +6407,17 @@
       </w:tblCellMar>
     </w:tblPr>
   </w:style>
-  <w:style w:type="numbering" w:default="1" w:styleId="KeineListe">
+  <w:style w:type="numbering" w:default="1" w:styleId="NoList">
     <w:name w:val="No List"/>
     <w:uiPriority w:val="99"/>
     <w:semiHidden/>
     <w:unhideWhenUsed/>
   </w:style>
-  <w:style w:type="paragraph" w:styleId="Titel">
+  <w:style w:type="paragraph" w:styleId="Title">
     <w:name w:val="Title"/>
-    <w:basedOn w:val="Standard"/>
-    <w:next w:val="Standard"/>
-    <w:link w:val="TitelZchn"/>
+    <w:basedOn w:val="Normal"/>
+    <w:next w:val="Normal"/>
+    <w:link w:val="TitleChar"/>
     <w:uiPriority w:val="10"/>
     <w:qFormat/>
     <w:rsid w:val="00DF4273"/>
@@ -6306,9 +6432,9 @@
       <w:szCs w:val="56"/>
     </w:rPr>
   </w:style>
-  <w:style w:type="character" w:styleId="Endnotenzeichen">
+  <w:style w:type="character" w:styleId="EndnoteReference">
     <w:name w:val="endnote reference"/>
-    <w:basedOn w:val="Absatz-Standardschriftart"/>
+    <w:basedOn w:val="DefaultParagraphFont"/>
     <w:semiHidden/>
     <w:rPr>
       <w:vertAlign w:val="superscript"/>
@@ -6316,7 +6442,7 @@
   </w:style>
   <w:style w:type="paragraph" w:customStyle="1" w:styleId="FlietextmitGliederung">
     <w:name w:val="Fließtext mit Gliederung"/>
-    <w:basedOn w:val="Standard"/>
+    <w:basedOn w:val="Normal"/>
     <w:rsid w:val="00DF4273"/>
     <w:pPr>
       <w:numPr>
@@ -6331,9 +6457,9 @@
       <w:lang w:val="de-CH"/>
     </w:rPr>
   </w:style>
-  <w:style w:type="paragraph" w:styleId="Endnotentext">
+  <w:style w:type="paragraph" w:styleId="EndnoteText">
     <w:name w:val="endnote text"/>
-    <w:basedOn w:val="Standard"/>
+    <w:basedOn w:val="Normal"/>
     <w:semiHidden/>
     <w:pPr>
       <w:spacing w:after="140" w:line="280" w:lineRule="exact"/>
@@ -6344,9 +6470,9 @@
       <w:rFonts w:ascii="ZHW Officina sans book" w:hAnsi="ZHW Officina sans book"/>
     </w:rPr>
   </w:style>
-  <w:style w:type="paragraph" w:styleId="Dokumentstruktur">
+  <w:style w:type="paragraph" w:styleId="DocumentMap">
     <w:name w:val="Document Map"/>
-    <w:basedOn w:val="Standard"/>
+    <w:basedOn w:val="Normal"/>
     <w:semiHidden/>
     <w:pPr>
       <w:shd w:val="clear" w:color="auto" w:fill="000080"/>
@@ -6357,7 +6483,7 @@
   </w:style>
   <w:style w:type="paragraph" w:customStyle="1" w:styleId="Literatur">
     <w:name w:val="Literatur"/>
-    <w:basedOn w:val="Standard"/>
+    <w:basedOn w:val="Normal"/>
     <w:rsid w:val="00DF4273"/>
     <w:pPr>
       <w:tabs>
@@ -6373,7 +6499,7 @@
   </w:style>
   <w:style w:type="paragraph" w:customStyle="1" w:styleId="berschriftX">
     <w:name w:val="Überschrift X"/>
-    <w:basedOn w:val="berschrift3"/>
+    <w:basedOn w:val="Heading3"/>
     <w:rsid w:val="00613710"/>
     <w:pPr>
       <w:numPr>
@@ -6410,9 +6536,9 @@
       <w:noProof/>
     </w:rPr>
   </w:style>
-  <w:style w:type="paragraph" w:styleId="Kopfzeile">
+  <w:style w:type="paragraph" w:styleId="Header">
     <w:name w:val="header"/>
-    <w:basedOn w:val="Standard"/>
+    <w:basedOn w:val="Normal"/>
     <w:rsid w:val="0087645A"/>
     <w:pPr>
       <w:tabs>
@@ -6421,9 +6547,9 @@
       </w:tabs>
     </w:pPr>
   </w:style>
-  <w:style w:type="paragraph" w:styleId="Fuzeile">
+  <w:style w:type="paragraph" w:styleId="Footer">
     <w:name w:val="footer"/>
-    <w:basedOn w:val="Standard"/>
+    <w:basedOn w:val="Normal"/>
     <w:rsid w:val="0087645A"/>
     <w:pPr>
       <w:tabs>
@@ -6432,9 +6558,9 @@
       </w:tabs>
     </w:pPr>
   </w:style>
-  <w:style w:type="paragraph" w:styleId="Sprechblasentext">
+  <w:style w:type="paragraph" w:styleId="BalloonText">
     <w:name w:val="Balloon Text"/>
-    <w:basedOn w:val="Standard"/>
+    <w:basedOn w:val="Normal"/>
     <w:semiHidden/>
     <w:rsid w:val="003A0812"/>
     <w:rPr>
@@ -6443,9 +6569,9 @@
       <w:szCs w:val="16"/>
     </w:rPr>
   </w:style>
-  <w:style w:type="character" w:styleId="Kommentarzeichen">
+  <w:style w:type="character" w:styleId="CommentReference">
     <w:name w:val="annotation reference"/>
-    <w:basedOn w:val="Absatz-Standardschriftart"/>
+    <w:basedOn w:val="DefaultParagraphFont"/>
     <w:semiHidden/>
     <w:rsid w:val="00F1548F"/>
     <w:rPr>
@@ -6453,19 +6579,19 @@
       <w:szCs w:val="16"/>
     </w:rPr>
   </w:style>
-  <w:style w:type="paragraph" w:styleId="Kommentartext">
+  <w:style w:type="paragraph" w:styleId="CommentText">
     <w:name w:val="annotation text"/>
-    <w:basedOn w:val="Standard"/>
+    <w:basedOn w:val="Normal"/>
     <w:semiHidden/>
     <w:rsid w:val="00F1548F"/>
     <w:rPr>
       <w:sz w:val="20"/>
     </w:rPr>
   </w:style>
-  <w:style w:type="paragraph" w:styleId="Kommentarthema">
+  <w:style w:type="paragraph" w:styleId="CommentSubject">
     <w:name w:val="annotation subject"/>
-    <w:basedOn w:val="Kommentartext"/>
-    <w:next w:val="Kommentartext"/>
+    <w:basedOn w:val="CommentText"/>
+    <w:next w:val="CommentText"/>
     <w:semiHidden/>
     <w:rsid w:val="00F1548F"/>
     <w:rPr>
@@ -6473,18 +6599,18 @@
       <w:bCs/>
     </w:rPr>
   </w:style>
-  <w:style w:type="paragraph" w:styleId="Verzeichnis1">
+  <w:style w:type="paragraph" w:styleId="TOC1">
     <w:name w:val="toc 1"/>
-    <w:basedOn w:val="Standard"/>
-    <w:next w:val="Standard"/>
+    <w:basedOn w:val="Normal"/>
+    <w:next w:val="Normal"/>
     <w:autoRedefine/>
     <w:semiHidden/>
     <w:rsid w:val="00142E53"/>
   </w:style>
-  <w:style w:type="paragraph" w:styleId="Verzeichnis2">
+  <w:style w:type="paragraph" w:styleId="TOC2">
     <w:name w:val="toc 2"/>
-    <w:basedOn w:val="Standard"/>
-    <w:next w:val="Standard"/>
+    <w:basedOn w:val="Normal"/>
+    <w:next w:val="Normal"/>
     <w:autoRedefine/>
     <w:semiHidden/>
     <w:rsid w:val="00142E53"/>
@@ -6492,10 +6618,10 @@
       <w:ind w:left="220"/>
     </w:pPr>
   </w:style>
-  <w:style w:type="paragraph" w:styleId="Verzeichnis3">
+  <w:style w:type="paragraph" w:styleId="TOC3">
     <w:name w:val="toc 3"/>
-    <w:basedOn w:val="Standard"/>
-    <w:next w:val="Standard"/>
+    <w:basedOn w:val="Normal"/>
+    <w:next w:val="Normal"/>
     <w:autoRedefine/>
     <w:semiHidden/>
     <w:rsid w:val="00142E53"/>
@@ -6505,7 +6631,7 @@
   </w:style>
   <w:style w:type="character" w:styleId="Hyperlink">
     <w:name w:val="Hyperlink"/>
-    <w:basedOn w:val="Absatz-Standardschriftart"/>
+    <w:basedOn w:val="DefaultParagraphFont"/>
     <w:rsid w:val="0087645A"/>
     <w:rPr>
       <w:rFonts w:ascii="Arial" w:hAnsi="Arial"/>
@@ -6515,7 +6641,7 @@
   </w:style>
   <w:style w:type="paragraph" w:customStyle="1" w:styleId="Suptitel">
     <w:name w:val="Suptitel"/>
-    <w:basedOn w:val="Standard"/>
+    <w:basedOn w:val="Normal"/>
     <w:rsid w:val="00C72185"/>
     <w:pPr>
       <w:spacing w:after="120"/>
@@ -6528,9 +6654,9 @@
       <w:lang w:val="de-CH"/>
     </w:rPr>
   </w:style>
-  <w:style w:type="table" w:styleId="Tabellenraster">
+  <w:style w:type="table" w:styleId="TableGrid">
     <w:name w:val="Table Grid"/>
-    <w:basedOn w:val="NormaleTabelle"/>
+    <w:basedOn w:val="TableNormal"/>
     <w:uiPriority w:val="59"/>
     <w:rsid w:val="00396E65"/>
     <w:tblPr>
@@ -6546,7 +6672,7 @@
   </w:style>
   <w:style w:type="paragraph" w:customStyle="1" w:styleId="Formatvorlage1">
     <w:name w:val="Formatvorlage_1"/>
-    <w:basedOn w:val="Standard"/>
+    <w:basedOn w:val="Normal"/>
     <w:next w:val="FlietextmitGliederung"/>
     <w:autoRedefine/>
     <w:qFormat/>
@@ -6556,10 +6682,10 @@
       <w:szCs w:val="56"/>
     </w:rPr>
   </w:style>
-  <w:style w:type="character" w:customStyle="1" w:styleId="TitelZchn">
-    <w:name w:val="Titel Zchn"/>
-    <w:basedOn w:val="Absatz-Standardschriftart"/>
-    <w:link w:val="Titel"/>
+  <w:style w:type="character" w:customStyle="1" w:styleId="TitleChar">
+    <w:name w:val="Title Char"/>
+    <w:basedOn w:val="DefaultParagraphFont"/>
+    <w:link w:val="Title"/>
     <w:uiPriority w:val="10"/>
     <w:rsid w:val="00DF4273"/>
     <w:rPr>
@@ -6571,9 +6697,9 @@
       <w:lang w:val="de-DE" w:eastAsia="de-DE"/>
     </w:rPr>
   </w:style>
-  <w:style w:type="paragraph" w:styleId="Listenabsatz">
+  <w:style w:type="paragraph" w:styleId="ListParagraph">
     <w:name w:val="List Paragraph"/>
-    <w:basedOn w:val="Standard"/>
+    <w:basedOn w:val="Normal"/>
     <w:uiPriority w:val="34"/>
     <w:qFormat/>
     <w:rsid w:val="00AF5314"/>
@@ -6582,9 +6708,9 @@
       <w:contextualSpacing/>
     </w:pPr>
   </w:style>
-  <w:style w:type="character" w:styleId="Seitenzahl">
+  <w:style w:type="character" w:styleId="PageNumber">
     <w:name w:val="page number"/>
-    <w:basedOn w:val="Absatz-Standardschriftart"/>
+    <w:basedOn w:val="DefaultParagraphFont"/>
     <w:uiPriority w:val="99"/>
     <w:semiHidden/>
     <w:unhideWhenUsed/>
@@ -6592,7 +6718,7 @@
   </w:style>
   <w:style w:type="paragraph" w:customStyle="1" w:styleId="p1">
     <w:name w:val="p1"/>
-    <w:basedOn w:val="Standard"/>
+    <w:basedOn w:val="Normal"/>
     <w:rsid w:val="008225DB"/>
     <w:pPr>
       <w:spacing w:before="100" w:beforeAutospacing="1" w:after="100" w:afterAutospacing="1"/>
@@ -6604,9 +6730,9 @@
       <w:lang w:val="en-US" w:eastAsia="en-US"/>
     </w:rPr>
   </w:style>
-  <w:style w:type="character" w:styleId="NichtaufgelsteErwhnung">
+  <w:style w:type="character" w:styleId="UnresolvedMention">
     <w:name w:val="Unresolved Mention"/>
-    <w:basedOn w:val="Absatz-Standardschriftart"/>
+    <w:basedOn w:val="DefaultParagraphFont"/>
     <w:uiPriority w:val="99"/>
     <w:semiHidden/>
     <w:unhideWhenUsed/>
@@ -6614,6 +6740,23 @@
     <w:rPr>
       <w:color w:val="605E5C"/>
       <w:shd w:val="clear" w:color="auto" w:fill="E1DFDD"/>
+    </w:rPr>
+  </w:style>
+  <w:style w:type="paragraph" w:styleId="NormalWeb">
+    <w:name w:val="Normal (Web)"/>
+    <w:basedOn w:val="Normal"/>
+    <w:uiPriority w:val="99"/>
+    <w:semiHidden/>
+    <w:unhideWhenUsed/>
+    <w:rsid w:val="003B583E"/>
+    <w:pPr>
+      <w:spacing w:before="100" w:beforeAutospacing="1" w:after="100" w:afterAutospacing="1"/>
+    </w:pPr>
+    <w:rPr>
+      <w:rFonts w:ascii="Times New Roman" w:eastAsia="Times New Roman" w:hAnsi="Times New Roman"/>
+      <w:sz w:val="24"/>
+      <w:szCs w:val="24"/>
+      <w:lang w:val="en-CH" w:eastAsia="en-GB"/>
     </w:rPr>
   </w:style>
 </w:styles>

</xml_diff>